<commit_message>
[VERSION]: Ethics first submission, functioning generator. TODO:
- Decide on the precise languages (too many concepts in these ones)
- Prepare and record the video material
- Finish the instrument
- Dry-run the analysis with fake data.
</commit_message>
<xml_diff>
--- a/Ethics/HPRC Protocol Form - July 2024.docx
+++ b/Ethics/HPRC Protocol Form - July 2024.docx
@@ -4100,31 +4100,7 @@
                 <w:sz w:val="18"/>
                 <w:szCs w:val="18"/>
               </w:rPr>
-              <w:t> </w:t>
-            </w:r>
-            <w:r>
-              <w:rPr>
-                <w:rFonts w:ascii="Arial" w:hAnsi="Arial" w:cs="Arial"/>
-                <w:sz w:val="18"/>
-                <w:szCs w:val="18"/>
-              </w:rPr>
-              <w:t> </w:t>
-            </w:r>
-            <w:r>
-              <w:rPr>
-                <w:rFonts w:ascii="Arial" w:hAnsi="Arial" w:cs="Arial"/>
-                <w:sz w:val="18"/>
-                <w:szCs w:val="18"/>
-              </w:rPr>
-              <w:t> </w:t>
-            </w:r>
-            <w:r>
-              <w:rPr>
-                <w:rFonts w:ascii="Arial" w:hAnsi="Arial" w:cs="Arial"/>
-                <w:sz w:val="18"/>
-                <w:szCs w:val="18"/>
-              </w:rPr>
-              <w:t> </w:t>
+              <w:t>X</w:t>
             </w:r>
             <w:del w:id="2" w:author="Sotirios Liaskos" w:date="2024-12-05T13:43:00Z" w16du:dateUtc="2024-12-05T18:43:00Z">
               <w:r>
@@ -4182,7 +4158,39 @@
                 <w:sz w:val="18"/>
                 <w:szCs w:val="18"/>
               </w:rPr>
-              <w:t>X</w:t>
+              <w:t> </w:t>
+            </w:r>
+            <w:r>
+              <w:rPr>
+                <w:rFonts w:ascii="Arial" w:hAnsi="Arial" w:cs="Arial"/>
+                <w:sz w:val="18"/>
+                <w:szCs w:val="18"/>
+              </w:rPr>
+              <w:t> </w:t>
+            </w:r>
+            <w:r>
+              <w:rPr>
+                <w:rFonts w:ascii="Arial" w:hAnsi="Arial" w:cs="Arial"/>
+                <w:sz w:val="18"/>
+                <w:szCs w:val="18"/>
+              </w:rPr>
+              <w:t> </w:t>
+            </w:r>
+            <w:r>
+              <w:rPr>
+                <w:rFonts w:ascii="Arial" w:hAnsi="Arial" w:cs="Arial"/>
+                <w:sz w:val="18"/>
+                <w:szCs w:val="18"/>
+              </w:rPr>
+              <w:t> </w:t>
+            </w:r>
+            <w:r>
+              <w:rPr>
+                <w:rFonts w:ascii="Arial" w:hAnsi="Arial" w:cs="Arial"/>
+                <w:sz w:val="18"/>
+                <w:szCs w:val="18"/>
+              </w:rPr>
+              <w:t> </w:t>
             </w:r>
             <w:ins w:id="4" w:author="Sotirios Liaskos" w:date="2024-12-05T13:43:00Z" w16du:dateUtc="2024-12-05T18:43:00Z">
               <w:r>
@@ -4487,47 +4495,7 @@
                 <w:sz w:val="18"/>
                 <w:szCs w:val="18"/>
               </w:rPr>
-              <w:t> </w:t>
-            </w:r>
-            <w:r>
-              <w:rPr>
-                <w:rFonts w:ascii="Arial" w:hAnsi="Arial" w:cs="Arial"/>
-                <w:i/>
-                <w:noProof/>
-                <w:sz w:val="18"/>
-                <w:szCs w:val="18"/>
-              </w:rPr>
-              <w:t> </w:t>
-            </w:r>
-            <w:r>
-              <w:rPr>
-                <w:rFonts w:ascii="Arial" w:hAnsi="Arial" w:cs="Arial"/>
-                <w:i/>
-                <w:noProof/>
-                <w:sz w:val="18"/>
-                <w:szCs w:val="18"/>
-              </w:rPr>
-              <w:t> </w:t>
-            </w:r>
-            <w:r>
-              <w:rPr>
-                <w:rFonts w:ascii="Arial" w:hAnsi="Arial" w:cs="Arial"/>
-                <w:i/>
-                <w:noProof/>
-                <w:sz w:val="18"/>
-                <w:szCs w:val="18"/>
-              </w:rPr>
-              <w:t> </w:t>
-            </w:r>
-            <w:r>
-              <w:rPr>
-                <w:rFonts w:ascii="Arial" w:hAnsi="Arial" w:cs="Arial"/>
-                <w:i/>
-                <w:noProof/>
-                <w:sz w:val="18"/>
-                <w:szCs w:val="18"/>
-              </w:rPr>
-              <w:t> </w:t>
+              <w:t>X</w:t>
             </w:r>
             <w:r>
               <w:rPr>
@@ -10042,7 +10010,23 @@
           <w:rFonts w:ascii="Arial" w:hAnsi="Arial" w:cs="Arial"/>
           <w:lang w:val="en-US"/>
         </w:rPr>
-        <w:t>If student, please provide course director’s</w:t>
+        <w:t xml:space="preserve">If </w:t>
+      </w:r>
+      <w:proofErr w:type="gramStart"/>
+      <w:r>
+        <w:rPr>
+          <w:rFonts w:ascii="Arial" w:hAnsi="Arial" w:cs="Arial"/>
+          <w:lang w:val="en-US"/>
+        </w:rPr>
+        <w:t>student</w:t>
+      </w:r>
+      <w:proofErr w:type="gramEnd"/>
+      <w:r>
+        <w:rPr>
+          <w:rFonts w:ascii="Arial" w:hAnsi="Arial" w:cs="Arial"/>
+          <w:lang w:val="en-US"/>
+        </w:rPr>
+        <w:t>, please provide course director’s</w:t>
       </w:r>
       <w:r>
         <w:rPr>
@@ -10193,7 +10177,23 @@
           <w:rFonts w:ascii="Arial" w:hAnsi="Arial" w:cs="Arial"/>
           <w:lang w:val="en-US"/>
         </w:rPr>
-        <w:t>If external researcher</w:t>
+        <w:t xml:space="preserve">If </w:t>
+      </w:r>
+      <w:proofErr w:type="gramStart"/>
+      <w:r>
+        <w:rPr>
+          <w:rFonts w:ascii="Arial" w:hAnsi="Arial" w:cs="Arial"/>
+          <w:lang w:val="en-US"/>
+        </w:rPr>
+        <w:t>external</w:t>
+      </w:r>
+      <w:proofErr w:type="gramEnd"/>
+      <w:r>
+        <w:rPr>
+          <w:rFonts w:ascii="Arial" w:hAnsi="Arial" w:cs="Arial"/>
+          <w:lang w:val="en-US"/>
+        </w:rPr>
+        <w:t xml:space="preserve"> researcher</w:t>
       </w:r>
       <w:r>
         <w:rPr>
@@ -10923,7 +10923,23 @@
           <w:lang w:val="en-US"/>
         </w:rPr>
         <w:tab/>
-        <w:t>(Please see (*) footnote on first page for definition of minimal risk.)</w:t>
+        <w:t xml:space="preserve">(Please see (*) footnote on </w:t>
+      </w:r>
+      <w:proofErr w:type="gramStart"/>
+      <w:r>
+        <w:rPr>
+          <w:rFonts w:ascii="Arial" w:hAnsi="Arial" w:cs="Arial"/>
+          <w:lang w:val="en-US"/>
+        </w:rPr>
+        <w:t>first</w:t>
+      </w:r>
+      <w:proofErr w:type="gramEnd"/>
+      <w:r>
+        <w:rPr>
+          <w:rFonts w:ascii="Arial" w:hAnsi="Arial" w:cs="Arial"/>
+          <w:lang w:val="en-US"/>
+        </w:rPr>
+        <w:t xml:space="preserve"> page for definition of minimal risk.)</w:t>
       </w:r>
     </w:p>
     <w:p>
@@ -12482,7 +12498,25 @@
           <w:b/>
           <w:lang w:val="en-US"/>
         </w:rPr>
-        <w:t>. Failure to obtain applicable regulatory approvals or registrations may impact the conduct of research and/or the ability to publish results. Researchers are responsible for ensuring that they are compliant with all relevant regulatory requirements and registrations as they speak to the conduct of clinical trials.</w:t>
+        <w:t xml:space="preserve">. Failure to obtain applicable regulatory approvals or registrations may </w:t>
+      </w:r>
+      <w:proofErr w:type="gramStart"/>
+      <w:r>
+        <w:rPr>
+          <w:rFonts w:ascii="Arial" w:hAnsi="Arial" w:cs="Arial"/>
+          <w:b/>
+          <w:lang w:val="en-US"/>
+        </w:rPr>
+        <w:t>impact</w:t>
+      </w:r>
+      <w:proofErr w:type="gramEnd"/>
+      <w:r>
+        <w:rPr>
+          <w:rFonts w:ascii="Arial" w:hAnsi="Arial" w:cs="Arial"/>
+          <w:b/>
+          <w:lang w:val="en-US"/>
+        </w:rPr>
+        <w:t xml:space="preserve"> the conduct of research and/or the ability to publish results. Researchers are responsible for ensuring that they are compliant with all relevant regulatory requirements and registrations as they speak to the conduct of clinical trials.</w:t>
       </w:r>
     </w:p>
     <w:p>
@@ -13591,15 +13625,33 @@
           <w:b/>
           <w:lang w:val="en-US"/>
         </w:rPr>
-        <w:t xml:space="preserve">NOTE:  </w:t>
-      </w:r>
-      <w:r>
-        <w:rPr>
-          <w:rFonts w:ascii="Arial" w:hAnsi="Arial" w:cs="Arial"/>
-          <w:b/>
-          <w:lang w:val="en-US"/>
-        </w:rPr>
-        <w:t xml:space="preserve">Protocols that include clinical trial research </w:t>
+        <w:t>NOTE</w:t>
+      </w:r>
+      <w:proofErr w:type="gramStart"/>
+      <w:r>
+        <w:rPr>
+          <w:rFonts w:ascii="Arial" w:hAnsi="Arial" w:cs="Arial"/>
+          <w:b/>
+          <w:lang w:val="en-US"/>
+        </w:rPr>
+        <w:t xml:space="preserve">:  </w:t>
+      </w:r>
+      <w:r>
+        <w:rPr>
+          <w:rFonts w:ascii="Arial" w:hAnsi="Arial" w:cs="Arial"/>
+          <w:b/>
+          <w:lang w:val="en-US"/>
+        </w:rPr>
+        <w:t>Protocols</w:t>
+      </w:r>
+      <w:proofErr w:type="gramEnd"/>
+      <w:r>
+        <w:rPr>
+          <w:rFonts w:ascii="Arial" w:hAnsi="Arial" w:cs="Arial"/>
+          <w:b/>
+          <w:lang w:val="en-US"/>
+        </w:rPr>
+        <w:t xml:space="preserve"> that include clinical trial research </w:t>
       </w:r>
       <w:r>
         <w:rPr>
@@ -15599,7 +15651,25 @@
           <w:snapToGrid/>
           <w:lang w:val="en-US"/>
         </w:rPr>
-        <w:t>If the research is to be conducted at a site requiring ethics approval or administrative permission, please include all draft informed consent forms/administrative permission requests. It is the responsibility of the researcher to determine what other means of clearance are required, and to obtain clearance prior to starting the project.</w:t>
+        <w:t xml:space="preserve">If the research is to be conducted at a site requiring </w:t>
+      </w:r>
+      <w:proofErr w:type="gramStart"/>
+      <w:r>
+        <w:rPr>
+          <w:rFonts w:ascii="Arial" w:hAnsi="Arial" w:cs="Arial"/>
+          <w:snapToGrid/>
+          <w:lang w:val="en-US"/>
+        </w:rPr>
+        <w:t>ethics</w:t>
+      </w:r>
+      <w:proofErr w:type="gramEnd"/>
+      <w:r>
+        <w:rPr>
+          <w:rFonts w:ascii="Arial" w:hAnsi="Arial" w:cs="Arial"/>
+          <w:snapToGrid/>
+          <w:lang w:val="en-US"/>
+        </w:rPr>
+        <w:t xml:space="preserve"> approval or administrative permission, please include all draft informed consent forms/administrative permission requests. It is the responsibility of the researcher to determine what other means of clearance are required, and to obtain clearance prior to starting the project.</w:t>
       </w:r>
     </w:p>
     <w:p>
@@ -17222,6 +17292,7 @@
         <w:jc w:val="both"/>
         <w:rPr>
           <w:rFonts w:ascii="Arial" w:hAnsi="Arial" w:cs="Arial"/>
+          <w:noProof/>
           <w:lang w:val="en-US"/>
         </w:rPr>
       </w:pPr>
@@ -17266,23 +17337,66 @@
           <w:noProof/>
           <w:lang w:val="en-US"/>
         </w:rPr>
-        <w:t> </w:t>
-      </w:r>
-      <w:r>
+        <w:t xml:space="preserve">Goal modelling languages are used in Information Technology for a variety of purposes ranging from analyzing business problems to justifying enterprise architectural decisions. We propose an extension to a standard goal modeling language to be used for modeling reinforcement learning agents. The extension contains concepts that are used for describing causal and temporal constraints in the domain that is being modeled. </w:t>
+      </w:r>
+    </w:p>
+    <w:p>
+      <w:pPr>
+        <w:tabs>
+          <w:tab w:val="left" w:pos="720"/>
+          <w:tab w:val="left" w:pos="1440"/>
+          <w:tab w:val="left" w:pos="2160"/>
+          <w:tab w:val="left" w:pos="2880"/>
+          <w:tab w:val="left" w:pos="3600"/>
+          <w:tab w:val="left" w:pos="4320"/>
+          <w:tab w:val="left" w:pos="5040"/>
+          <w:tab w:val="left" w:pos="5760"/>
+          <w:tab w:val="left" w:pos="6480"/>
+          <w:tab w:val="left" w:pos="7200"/>
+          <w:tab w:val="left" w:pos="7920"/>
+          <w:tab w:val="left" w:pos="8640"/>
+          <w:tab w:val="left" w:pos="9360"/>
+        </w:tabs>
+        <w:ind w:left="360"/>
+        <w:jc w:val="both"/>
         <w:rPr>
           <w:rFonts w:ascii="Arial" w:hAnsi="Arial" w:cs="Arial"/>
           <w:noProof/>
           <w:lang w:val="en-US"/>
         </w:rPr>
-        <w:t> </w:t>
-      </w:r>
+      </w:pPr>
+    </w:p>
+    <w:p>
+      <w:pPr>
+        <w:tabs>
+          <w:tab w:val="left" w:pos="720"/>
+          <w:tab w:val="left" w:pos="1440"/>
+          <w:tab w:val="left" w:pos="2160"/>
+          <w:tab w:val="left" w:pos="2880"/>
+          <w:tab w:val="left" w:pos="3600"/>
+          <w:tab w:val="left" w:pos="4320"/>
+          <w:tab w:val="left" w:pos="5040"/>
+          <w:tab w:val="left" w:pos="5760"/>
+          <w:tab w:val="left" w:pos="6480"/>
+          <w:tab w:val="left" w:pos="7200"/>
+          <w:tab w:val="left" w:pos="7920"/>
+          <w:tab w:val="left" w:pos="8640"/>
+          <w:tab w:val="left" w:pos="9360"/>
+        </w:tabs>
+        <w:ind w:left="360"/>
+        <w:jc w:val="both"/>
+        <w:rPr>
+          <w:rFonts w:ascii="Arial" w:hAnsi="Arial" w:cs="Arial"/>
+          <w:lang w:val="en-US"/>
+        </w:rPr>
+      </w:pPr>
       <w:r>
         <w:rPr>
           <w:rFonts w:ascii="Arial" w:hAnsi="Arial" w:cs="Arial"/>
           <w:noProof/>
           <w:lang w:val="en-US"/>
         </w:rPr>
-        <w:t> </w:t>
+        <w:t xml:space="preserve">But are the extensions appropriate? Are they chosen and represented in an way that facilitates the understanding of the modeled domain? In this project, we aim at exploring the quality of our extension by asking third-party participants </w:t>
       </w:r>
       <w:r>
         <w:rPr>
@@ -17290,7 +17404,7 @@
           <w:noProof/>
           <w:lang w:val="en-US"/>
         </w:rPr>
-        <w:t> </w:t>
+        <w:t xml:space="preserve">to </w:t>
       </w:r>
       <w:r>
         <w:rPr>
@@ -17298,7 +17412,7 @@
           <w:noProof/>
           <w:lang w:val="en-US"/>
         </w:rPr>
-        <w:t> </w:t>
+        <w:t xml:space="preserve">rate various qualities of the proposed concepts, and perform labeling exercises aimed at exposing whether the concepts are comprehensible. </w:t>
       </w:r>
       <w:r>
         <w:rPr>
@@ -17551,7 +17665,7 @@
         <w:jc w:val="both"/>
         <w:rPr>
           <w:rFonts w:ascii="Arial" w:hAnsi="Arial" w:cs="Arial"/>
-          <w:b/>
+          <w:noProof/>
           <w:lang w:val="en-US"/>
         </w:rPr>
       </w:pPr>
@@ -17595,39 +17709,128 @@
           <w:noProof/>
           <w:lang w:val="en-US"/>
         </w:rPr>
-        <w:t> </w:t>
-      </w:r>
-      <w:r>
+        <w:t>(i) Participants will be individuals who hold a degree in Information Technology and are based in US or UK.</w:t>
+      </w:r>
+    </w:p>
+    <w:p>
+      <w:pPr>
+        <w:tabs>
+          <w:tab w:val="left" w:pos="-360"/>
+          <w:tab w:val="left" w:pos="0"/>
+          <w:tab w:val="left" w:pos="1080"/>
+          <w:tab w:val="left" w:pos="1800"/>
+          <w:tab w:val="left" w:pos="2520"/>
+          <w:tab w:val="left" w:pos="3240"/>
+          <w:tab w:val="left" w:pos="3960"/>
+          <w:tab w:val="left" w:pos="4680"/>
+          <w:tab w:val="left" w:pos="5400"/>
+          <w:tab w:val="left" w:pos="6120"/>
+          <w:tab w:val="left" w:pos="6840"/>
+          <w:tab w:val="left" w:pos="7560"/>
+          <w:tab w:val="left" w:pos="8280"/>
+          <w:tab w:val="left" w:pos="9000"/>
+        </w:tabs>
+        <w:ind w:left="720"/>
+        <w:jc w:val="both"/>
         <w:rPr>
           <w:rFonts w:ascii="Arial" w:hAnsi="Arial" w:cs="Arial"/>
           <w:noProof/>
           <w:lang w:val="en-US"/>
         </w:rPr>
-        <w:t> </w:t>
-      </w:r>
+      </w:pPr>
       <w:r>
         <w:rPr>
           <w:rFonts w:ascii="Arial" w:hAnsi="Arial" w:cs="Arial"/>
           <w:noProof/>
           <w:lang w:val="en-US"/>
         </w:rPr>
-        <w:t> </w:t>
-      </w:r>
-      <w:r>
+        <w:t>(ii) Participation is solicited from prolific.com, which is joined by more than 200.000 individuals according to their web-site. A sample of 30-50 participants will be targeted for our study.</w:t>
+      </w:r>
+    </w:p>
+    <w:p>
+      <w:pPr>
+        <w:tabs>
+          <w:tab w:val="left" w:pos="-360"/>
+          <w:tab w:val="left" w:pos="0"/>
+          <w:tab w:val="left" w:pos="1080"/>
+          <w:tab w:val="left" w:pos="1800"/>
+          <w:tab w:val="left" w:pos="2520"/>
+          <w:tab w:val="left" w:pos="3240"/>
+          <w:tab w:val="left" w:pos="3960"/>
+          <w:tab w:val="left" w:pos="4680"/>
+          <w:tab w:val="left" w:pos="5400"/>
+          <w:tab w:val="left" w:pos="6120"/>
+          <w:tab w:val="left" w:pos="6840"/>
+          <w:tab w:val="left" w:pos="7560"/>
+          <w:tab w:val="left" w:pos="8280"/>
+          <w:tab w:val="left" w:pos="9000"/>
+        </w:tabs>
+        <w:ind w:left="720"/>
+        <w:jc w:val="both"/>
         <w:rPr>
           <w:rFonts w:ascii="Arial" w:hAnsi="Arial" w:cs="Arial"/>
           <w:noProof/>
           <w:lang w:val="en-US"/>
         </w:rPr>
-        <w:t> </w:t>
-      </w:r>
+      </w:pPr>
       <w:r>
         <w:rPr>
           <w:rFonts w:ascii="Arial" w:hAnsi="Arial" w:cs="Arial"/>
           <w:noProof/>
           <w:lang w:val="en-US"/>
         </w:rPr>
-        <w:t> </w:t>
+        <w:t>(iii) No active recruitment, only the prolific posting</w:t>
+      </w:r>
+      <w:r>
+        <w:rPr>
+          <w:rFonts w:ascii="Arial" w:hAnsi="Arial" w:cs="Arial"/>
+          <w:noProof/>
+          <w:lang w:val="en-US"/>
+        </w:rPr>
+        <w:t>, which I attach.</w:t>
+      </w:r>
+      <w:r>
+        <w:rPr>
+          <w:rFonts w:ascii="Arial" w:hAnsi="Arial" w:cs="Arial"/>
+          <w:noProof/>
+          <w:lang w:val="en-US"/>
+        </w:rPr>
+        <w:t xml:space="preserve"> </w:t>
+      </w:r>
+    </w:p>
+    <w:p>
+      <w:pPr>
+        <w:tabs>
+          <w:tab w:val="left" w:pos="-360"/>
+          <w:tab w:val="left" w:pos="0"/>
+          <w:tab w:val="left" w:pos="1080"/>
+          <w:tab w:val="left" w:pos="1800"/>
+          <w:tab w:val="left" w:pos="2520"/>
+          <w:tab w:val="left" w:pos="3240"/>
+          <w:tab w:val="left" w:pos="3960"/>
+          <w:tab w:val="left" w:pos="4680"/>
+          <w:tab w:val="left" w:pos="5400"/>
+          <w:tab w:val="left" w:pos="6120"/>
+          <w:tab w:val="left" w:pos="6840"/>
+          <w:tab w:val="left" w:pos="7560"/>
+          <w:tab w:val="left" w:pos="8280"/>
+          <w:tab w:val="left" w:pos="9000"/>
+        </w:tabs>
+        <w:ind w:left="720"/>
+        <w:jc w:val="both"/>
+        <w:rPr>
+          <w:rFonts w:ascii="Arial" w:hAnsi="Arial" w:cs="Arial"/>
+          <w:b/>
+          <w:lang w:val="en-US"/>
+        </w:rPr>
+      </w:pPr>
+      <w:r>
+        <w:rPr>
+          <w:rFonts w:ascii="Arial" w:hAnsi="Arial" w:cs="Arial"/>
+          <w:noProof/>
+          <w:lang w:val="en-US"/>
+        </w:rPr>
+        <w:t>(iv) No collection of personally identifying information.</w:t>
       </w:r>
       <w:r>
         <w:rPr>
@@ -18422,35 +18625,28 @@
           <w:noProof/>
           <w:lang w:val="en-US"/>
         </w:rPr>
-        <w:t> </w:t>
+        <w:t>A short description corresponding to the text under "Purpose of the Research"</w:t>
       </w:r>
       <w:r>
         <w:rPr>
           <w:noProof/>
           <w:lang w:val="en-US"/>
         </w:rPr>
-        <w:t> </w:t>
+        <w:t xml:space="preserve"> and "What you will be asked to do"</w:t>
       </w:r>
       <w:r>
         <w:rPr>
           <w:noProof/>
           <w:lang w:val="en-US"/>
         </w:rPr>
-        <w:t> </w:t>
+        <w:t xml:space="preserve"> in the consent form will be added on Prolific with a link to the Psytoolkit.org instrument.</w:t>
       </w:r>
       <w:r>
         <w:rPr>
           <w:noProof/>
           <w:lang w:val="en-US"/>
         </w:rPr>
-        <w:t> </w:t>
-      </w:r>
-      <w:r>
-        <w:rPr>
-          <w:noProof/>
-          <w:lang w:val="en-US"/>
-        </w:rPr>
-        <w:t> </w:t>
+        <w:t xml:space="preserve"> A screenshot is attached.</w:t>
       </w:r>
       <w:r>
         <w:rPr>
@@ -18522,6 +18718,7 @@
           <w:b/>
           <w:lang w:val="en-US"/>
         </w:rPr>
+        <w:lastRenderedPageBreak/>
         <w:t>Will you be using any advertisements, flyers, posters</w:t>
       </w:r>
       <w:r>
@@ -18611,6 +18808,7 @@
             <w:checkBox>
               <w:sizeAuto/>
               <w:default w:val="0"/>
+              <w:checked/>
             </w:checkBox>
           </w:ffData>
         </w:fldChar>
@@ -19129,6 +19327,7 @@
             <w:checkBox>
               <w:sizeAuto/>
               <w:default w:val="0"/>
+              <w:checked/>
             </w:checkBox>
           </w:ffData>
         </w:fldChar>
@@ -19277,6 +19476,7 @@
             <w:checkBox>
               <w:sizeAuto/>
               <w:default w:val="0"/>
+              <w:checked/>
             </w:checkBox>
           </w:ffData>
         </w:fldChar>
@@ -19363,39 +19563,7 @@
           <w:noProof/>
           <w:lang w:val="en-US"/>
         </w:rPr>
-        <w:t> </w:t>
-      </w:r>
-      <w:r>
-        <w:rPr>
-          <w:rFonts w:ascii="Arial" w:hAnsi="Arial" w:cs="Arial"/>
-          <w:noProof/>
-          <w:lang w:val="en-US"/>
-        </w:rPr>
-        <w:t> </w:t>
-      </w:r>
-      <w:r>
-        <w:rPr>
-          <w:rFonts w:ascii="Arial" w:hAnsi="Arial" w:cs="Arial"/>
-          <w:noProof/>
-          <w:lang w:val="en-US"/>
-        </w:rPr>
-        <w:t> </w:t>
-      </w:r>
-      <w:r>
-        <w:rPr>
-          <w:rFonts w:ascii="Arial" w:hAnsi="Arial" w:cs="Arial"/>
-          <w:noProof/>
-          <w:lang w:val="en-US"/>
-        </w:rPr>
-        <w:t> </w:t>
-      </w:r>
-      <w:r>
-        <w:rPr>
-          <w:rFonts w:ascii="Arial" w:hAnsi="Arial" w:cs="Arial"/>
-          <w:noProof/>
-          <w:lang w:val="en-US"/>
-        </w:rPr>
-        <w:t> </w:t>
+        <w:t>GBP 4.5 ($8 CAD) for 30' involvement</w:t>
       </w:r>
       <w:r>
         <w:rPr>
@@ -19909,7 +20077,6 @@
         <w:rPr>
           <w:rFonts w:ascii="Arial" w:hAnsi="Arial" w:cs="Arial"/>
         </w:rPr>
-        <w:lastRenderedPageBreak/>
         <w:tab/>
       </w:r>
       <w:r>
@@ -20236,39 +20403,7 @@
           <w:noProof/>
           <w:lang w:val="en-US"/>
         </w:rPr>
-        <w:t> </w:t>
-      </w:r>
-      <w:r>
-        <w:rPr>
-          <w:rFonts w:ascii="Arial" w:hAnsi="Arial" w:cs="Arial"/>
-          <w:noProof/>
-          <w:lang w:val="en-US"/>
-        </w:rPr>
-        <w:t> </w:t>
-      </w:r>
-      <w:r>
-        <w:rPr>
-          <w:rFonts w:ascii="Arial" w:hAnsi="Arial" w:cs="Arial"/>
-          <w:noProof/>
-          <w:lang w:val="en-US"/>
-        </w:rPr>
-        <w:t> </w:t>
-      </w:r>
-      <w:r>
-        <w:rPr>
-          <w:rFonts w:ascii="Arial" w:hAnsi="Arial" w:cs="Arial"/>
-          <w:noProof/>
-          <w:lang w:val="en-US"/>
-        </w:rPr>
-        <w:t> </w:t>
-      </w:r>
-      <w:r>
-        <w:rPr>
-          <w:rFonts w:ascii="Arial" w:hAnsi="Arial" w:cs="Arial"/>
-          <w:noProof/>
-          <w:lang w:val="en-US"/>
-        </w:rPr>
-        <w:t> </w:t>
+        <w:t>NSERC Discovery Grant</w:t>
       </w:r>
       <w:r>
         <w:rPr>
@@ -22254,7 +22389,14 @@
         <w:rPr>
           <w:rFonts w:ascii="Arial" w:hAnsi="Arial" w:cs="Arial"/>
         </w:rPr>
-        <w:t xml:space="preserve">Also note that separate Informed Consent forms are required </w:t>
+        <w:t xml:space="preserve">Also note </w:t>
+      </w:r>
+      <w:r>
+        <w:rPr>
+          <w:rFonts w:ascii="Arial" w:hAnsi="Arial" w:cs="Arial"/>
+        </w:rPr>
+        <w:lastRenderedPageBreak/>
+        <w:t xml:space="preserve">that separate Informed Consent forms are required </w:t>
       </w:r>
       <w:r>
         <w:rPr>
@@ -22434,7 +22576,8 @@
         <w:jc w:val="both"/>
         <w:rPr>
           <w:rFonts w:ascii="Arial" w:hAnsi="Arial" w:cs="Arial"/>
-          <w:b/>
+          <w:noProof/>
+          <w:lang w:val="en-US"/>
         </w:rPr>
       </w:pPr>
       <w:r>
@@ -22477,7 +22620,7 @@
           <w:noProof/>
           <w:lang w:val="en-US"/>
         </w:rPr>
-        <w:t> </w:t>
+        <w:t>1.</w:t>
       </w:r>
       <w:r>
         <w:rPr>
@@ -22485,7 +22628,7 @@
           <w:noProof/>
           <w:lang w:val="en-US"/>
         </w:rPr>
-        <w:t> </w:t>
+        <w:t xml:space="preserve"> </w:t>
       </w:r>
       <w:r>
         <w:rPr>
@@ -22493,7 +22636,7 @@
           <w:noProof/>
           <w:lang w:val="en-US"/>
         </w:rPr>
-        <w:t> </w:t>
+        <w:t>Watch a video presentation about a</w:t>
       </w:r>
       <w:r>
         <w:rPr>
@@ -22501,7 +22644,7 @@
           <w:noProof/>
           <w:lang w:val="en-US"/>
         </w:rPr>
-        <w:t> </w:t>
+        <w:t>n agent</w:t>
       </w:r>
       <w:r>
         <w:rPr>
@@ -22509,7 +22652,457 @@
           <w:noProof/>
           <w:lang w:val="en-US"/>
         </w:rPr>
-        <w:t> </w:t>
+        <w:t xml:space="preserve"> modeling language.</w:t>
+      </w:r>
+    </w:p>
+    <w:p>
+      <w:pPr>
+        <w:pStyle w:val="ListParagraph"/>
+        <w:tabs>
+          <w:tab w:val="left" w:pos="-360"/>
+          <w:tab w:val="left" w:pos="0"/>
+          <w:tab w:val="left" w:pos="1800"/>
+          <w:tab w:val="left" w:pos="2520"/>
+          <w:tab w:val="left" w:pos="3240"/>
+          <w:tab w:val="left" w:pos="3960"/>
+          <w:tab w:val="left" w:pos="4680"/>
+          <w:tab w:val="left" w:pos="5400"/>
+          <w:tab w:val="left" w:pos="6120"/>
+          <w:tab w:val="left" w:pos="6840"/>
+          <w:tab w:val="left" w:pos="7560"/>
+          <w:tab w:val="left" w:pos="8280"/>
+          <w:tab w:val="left" w:pos="9000"/>
+        </w:tabs>
+        <w:ind w:left="810"/>
+        <w:jc w:val="both"/>
+        <w:rPr>
+          <w:rFonts w:ascii="Arial" w:hAnsi="Arial" w:cs="Arial"/>
+          <w:noProof/>
+          <w:lang w:val="en-US"/>
+        </w:rPr>
+      </w:pPr>
+      <w:r>
+        <w:rPr>
+          <w:rFonts w:ascii="Arial" w:hAnsi="Arial" w:cs="Arial"/>
+          <w:noProof/>
+          <w:lang w:val="en-US"/>
+        </w:rPr>
+        <w:t>2.</w:t>
+      </w:r>
+      <w:r>
+        <w:rPr>
+          <w:rFonts w:ascii="Arial" w:hAnsi="Arial" w:cs="Arial"/>
+          <w:noProof/>
+          <w:lang w:val="en-US"/>
+        </w:rPr>
+        <w:t xml:space="preserve"> </w:t>
+      </w:r>
+      <w:r>
+        <w:rPr>
+          <w:rFonts w:ascii="Arial" w:hAnsi="Arial" w:cs="Arial"/>
+          <w:noProof/>
+          <w:lang w:val="en-US"/>
+        </w:rPr>
+        <w:t xml:space="preserve">Read a short case description and perform a labeling exercise, in which </w:t>
+      </w:r>
+      <w:r>
+        <w:rPr>
+          <w:rFonts w:ascii="Arial" w:hAnsi="Arial" w:cs="Arial"/>
+          <w:noProof/>
+          <w:lang w:val="en-US"/>
+        </w:rPr>
+        <w:t>they</w:t>
+      </w:r>
+      <w:r>
+        <w:rPr>
+          <w:rFonts w:ascii="Arial" w:hAnsi="Arial" w:cs="Arial"/>
+          <w:noProof/>
+          <w:lang w:val="en-US"/>
+        </w:rPr>
+        <w:t xml:space="preserve"> classify elements from the case to concepts of the language.</w:t>
+      </w:r>
+    </w:p>
+    <w:p>
+      <w:pPr>
+        <w:pStyle w:val="ListParagraph"/>
+        <w:tabs>
+          <w:tab w:val="left" w:pos="-360"/>
+          <w:tab w:val="left" w:pos="0"/>
+          <w:tab w:val="left" w:pos="1800"/>
+          <w:tab w:val="left" w:pos="2520"/>
+          <w:tab w:val="left" w:pos="3240"/>
+          <w:tab w:val="left" w:pos="3960"/>
+          <w:tab w:val="left" w:pos="4680"/>
+          <w:tab w:val="left" w:pos="5400"/>
+          <w:tab w:val="left" w:pos="6120"/>
+          <w:tab w:val="left" w:pos="6840"/>
+          <w:tab w:val="left" w:pos="7560"/>
+          <w:tab w:val="left" w:pos="8280"/>
+          <w:tab w:val="left" w:pos="9000"/>
+        </w:tabs>
+        <w:ind w:left="810"/>
+        <w:jc w:val="both"/>
+        <w:rPr>
+          <w:rFonts w:ascii="Arial" w:hAnsi="Arial" w:cs="Arial"/>
+          <w:noProof/>
+          <w:lang w:val="en-US"/>
+        </w:rPr>
+      </w:pPr>
+      <w:r>
+        <w:rPr>
+          <w:rFonts w:ascii="Arial" w:hAnsi="Arial" w:cs="Arial"/>
+          <w:noProof/>
+          <w:lang w:val="en-US"/>
+        </w:rPr>
+        <w:t>3.</w:t>
+      </w:r>
+      <w:r>
+        <w:rPr>
+          <w:rFonts w:ascii="Arial" w:hAnsi="Arial" w:cs="Arial"/>
+          <w:noProof/>
+          <w:lang w:val="en-US"/>
+        </w:rPr>
+        <w:t xml:space="preserve"> </w:t>
+      </w:r>
+      <w:r>
+        <w:rPr>
+          <w:rFonts w:ascii="Arial" w:hAnsi="Arial" w:cs="Arial"/>
+          <w:noProof/>
+          <w:lang w:val="en-US"/>
+        </w:rPr>
+        <w:t xml:space="preserve">Answer questions in which </w:t>
+      </w:r>
+      <w:r>
+        <w:rPr>
+          <w:rFonts w:ascii="Arial" w:hAnsi="Arial" w:cs="Arial"/>
+          <w:noProof/>
+          <w:lang w:val="en-US"/>
+        </w:rPr>
+        <w:t>they</w:t>
+      </w:r>
+      <w:r>
+        <w:rPr>
+          <w:rFonts w:ascii="Arial" w:hAnsi="Arial" w:cs="Arial"/>
+          <w:noProof/>
+          <w:lang w:val="en-US"/>
+        </w:rPr>
+        <w:t xml:space="preserve"> are asked to </w:t>
+      </w:r>
+      <w:r>
+        <w:rPr>
+          <w:rFonts w:ascii="Arial" w:hAnsi="Arial" w:cs="Arial"/>
+          <w:noProof/>
+          <w:lang w:val="en-US"/>
+        </w:rPr>
+        <w:t>offer</w:t>
+      </w:r>
+      <w:r>
+        <w:rPr>
+          <w:rFonts w:ascii="Arial" w:hAnsi="Arial" w:cs="Arial"/>
+          <w:noProof/>
+          <w:lang w:val="en-US"/>
+        </w:rPr>
+        <w:t xml:space="preserve"> </w:t>
+      </w:r>
+      <w:r>
+        <w:rPr>
+          <w:rFonts w:ascii="Arial" w:hAnsi="Arial" w:cs="Arial"/>
+          <w:noProof/>
+          <w:lang w:val="en-US"/>
+        </w:rPr>
+        <w:t>their</w:t>
+      </w:r>
+      <w:r>
+        <w:rPr>
+          <w:rFonts w:ascii="Arial" w:hAnsi="Arial" w:cs="Arial"/>
+          <w:noProof/>
+          <w:lang w:val="en-US"/>
+        </w:rPr>
+        <w:t xml:space="preserve"> evaluation of the concepts of the language.</w:t>
+      </w:r>
+    </w:p>
+    <w:p>
+      <w:pPr>
+        <w:pStyle w:val="ListParagraph"/>
+        <w:tabs>
+          <w:tab w:val="left" w:pos="-360"/>
+          <w:tab w:val="left" w:pos="0"/>
+          <w:tab w:val="left" w:pos="1800"/>
+          <w:tab w:val="left" w:pos="2520"/>
+          <w:tab w:val="left" w:pos="3240"/>
+          <w:tab w:val="left" w:pos="3960"/>
+          <w:tab w:val="left" w:pos="4680"/>
+          <w:tab w:val="left" w:pos="5400"/>
+          <w:tab w:val="left" w:pos="6120"/>
+          <w:tab w:val="left" w:pos="6840"/>
+          <w:tab w:val="left" w:pos="7560"/>
+          <w:tab w:val="left" w:pos="8280"/>
+          <w:tab w:val="left" w:pos="9000"/>
+        </w:tabs>
+        <w:ind w:left="810"/>
+        <w:jc w:val="both"/>
+        <w:rPr>
+          <w:rFonts w:ascii="Arial" w:hAnsi="Arial" w:cs="Arial"/>
+          <w:noProof/>
+          <w:lang w:val="en-US"/>
+        </w:rPr>
+      </w:pPr>
+      <w:r>
+        <w:rPr>
+          <w:rFonts w:ascii="Arial" w:hAnsi="Arial" w:cs="Arial"/>
+          <w:noProof/>
+          <w:lang w:val="en-US"/>
+        </w:rPr>
+        <w:t>4.</w:t>
+      </w:r>
+      <w:r>
+        <w:rPr>
+          <w:rFonts w:ascii="Arial" w:hAnsi="Arial" w:cs="Arial"/>
+          <w:noProof/>
+          <w:lang w:val="en-US"/>
+        </w:rPr>
+        <w:t xml:space="preserve"> </w:t>
+      </w:r>
+      <w:r>
+        <w:rPr>
+          <w:rFonts w:ascii="Arial" w:hAnsi="Arial" w:cs="Arial"/>
+          <w:noProof/>
+          <w:lang w:val="en-US"/>
+        </w:rPr>
+        <w:t>Offer basic demographic information including sex, age and self-assessment of proficiency in English.</w:t>
+      </w:r>
+    </w:p>
+    <w:p>
+      <w:pPr>
+        <w:pStyle w:val="ListParagraph"/>
+        <w:tabs>
+          <w:tab w:val="left" w:pos="-360"/>
+          <w:tab w:val="left" w:pos="0"/>
+          <w:tab w:val="left" w:pos="1800"/>
+          <w:tab w:val="left" w:pos="2520"/>
+          <w:tab w:val="left" w:pos="3240"/>
+          <w:tab w:val="left" w:pos="3960"/>
+          <w:tab w:val="left" w:pos="4680"/>
+          <w:tab w:val="left" w:pos="5400"/>
+          <w:tab w:val="left" w:pos="6120"/>
+          <w:tab w:val="left" w:pos="6840"/>
+          <w:tab w:val="left" w:pos="7560"/>
+          <w:tab w:val="left" w:pos="8280"/>
+          <w:tab w:val="left" w:pos="9000"/>
+        </w:tabs>
+        <w:ind w:left="810"/>
+        <w:jc w:val="both"/>
+        <w:rPr>
+          <w:rFonts w:ascii="Arial" w:hAnsi="Arial" w:cs="Arial"/>
+          <w:noProof/>
+          <w:lang w:val="en-US"/>
+        </w:rPr>
+      </w:pPr>
+    </w:p>
+    <w:p>
+      <w:pPr>
+        <w:pStyle w:val="ListParagraph"/>
+        <w:tabs>
+          <w:tab w:val="left" w:pos="-360"/>
+          <w:tab w:val="left" w:pos="0"/>
+          <w:tab w:val="left" w:pos="1800"/>
+          <w:tab w:val="left" w:pos="2520"/>
+          <w:tab w:val="left" w:pos="3240"/>
+          <w:tab w:val="left" w:pos="3960"/>
+          <w:tab w:val="left" w:pos="4680"/>
+          <w:tab w:val="left" w:pos="5400"/>
+          <w:tab w:val="left" w:pos="6120"/>
+          <w:tab w:val="left" w:pos="6840"/>
+          <w:tab w:val="left" w:pos="7560"/>
+          <w:tab w:val="left" w:pos="8280"/>
+          <w:tab w:val="left" w:pos="9000"/>
+        </w:tabs>
+        <w:ind w:left="810"/>
+        <w:jc w:val="both"/>
+        <w:rPr>
+          <w:rFonts w:ascii="Arial" w:hAnsi="Arial" w:cs="Arial"/>
+          <w:noProof/>
+          <w:lang w:val="en-US"/>
+        </w:rPr>
+      </w:pPr>
+    </w:p>
+    <w:p>
+      <w:pPr>
+        <w:pStyle w:val="ListParagraph"/>
+        <w:tabs>
+          <w:tab w:val="left" w:pos="-360"/>
+          <w:tab w:val="left" w:pos="0"/>
+          <w:tab w:val="left" w:pos="1800"/>
+          <w:tab w:val="left" w:pos="2520"/>
+          <w:tab w:val="left" w:pos="3240"/>
+          <w:tab w:val="left" w:pos="3960"/>
+          <w:tab w:val="left" w:pos="4680"/>
+          <w:tab w:val="left" w:pos="5400"/>
+          <w:tab w:val="left" w:pos="6120"/>
+          <w:tab w:val="left" w:pos="6840"/>
+          <w:tab w:val="left" w:pos="7560"/>
+          <w:tab w:val="left" w:pos="8280"/>
+          <w:tab w:val="left" w:pos="9000"/>
+        </w:tabs>
+        <w:ind w:left="810"/>
+        <w:jc w:val="both"/>
+        <w:rPr>
+          <w:rFonts w:ascii="Arial" w:hAnsi="Arial" w:cs="Arial"/>
+          <w:noProof/>
+          <w:lang w:val="en-US"/>
+        </w:rPr>
+      </w:pPr>
+      <w:r>
+        <w:rPr>
+          <w:rFonts w:ascii="Arial" w:hAnsi="Arial" w:cs="Arial"/>
+          <w:noProof/>
+          <w:lang w:val="en-US"/>
+        </w:rPr>
+        <w:t>(ii) All inputs are closed questions and the data will be aggregated and statistically analyzed accordingly.</w:t>
+      </w:r>
+    </w:p>
+    <w:p>
+      <w:pPr>
+        <w:pStyle w:val="ListParagraph"/>
+        <w:tabs>
+          <w:tab w:val="left" w:pos="-360"/>
+          <w:tab w:val="left" w:pos="0"/>
+          <w:tab w:val="left" w:pos="1800"/>
+          <w:tab w:val="left" w:pos="2520"/>
+          <w:tab w:val="left" w:pos="3240"/>
+          <w:tab w:val="left" w:pos="3960"/>
+          <w:tab w:val="left" w:pos="4680"/>
+          <w:tab w:val="left" w:pos="5400"/>
+          <w:tab w:val="left" w:pos="6120"/>
+          <w:tab w:val="left" w:pos="6840"/>
+          <w:tab w:val="left" w:pos="7560"/>
+          <w:tab w:val="left" w:pos="8280"/>
+          <w:tab w:val="left" w:pos="9000"/>
+        </w:tabs>
+        <w:ind w:left="810"/>
+        <w:jc w:val="both"/>
+        <w:rPr>
+          <w:rFonts w:ascii="Arial" w:hAnsi="Arial" w:cs="Arial"/>
+          <w:noProof/>
+          <w:lang w:val="en-US"/>
+        </w:rPr>
+      </w:pPr>
+      <w:r>
+        <w:rPr>
+          <w:rFonts w:ascii="Arial" w:hAnsi="Arial" w:cs="Arial"/>
+          <w:noProof/>
+          <w:lang w:val="en-US"/>
+        </w:rPr>
+        <w:t>(iii) See above.</w:t>
+      </w:r>
+    </w:p>
+    <w:p>
+      <w:pPr>
+        <w:pStyle w:val="ListParagraph"/>
+        <w:tabs>
+          <w:tab w:val="left" w:pos="-360"/>
+          <w:tab w:val="left" w:pos="0"/>
+          <w:tab w:val="left" w:pos="1800"/>
+          <w:tab w:val="left" w:pos="2520"/>
+          <w:tab w:val="left" w:pos="3240"/>
+          <w:tab w:val="left" w:pos="3960"/>
+          <w:tab w:val="left" w:pos="4680"/>
+          <w:tab w:val="left" w:pos="5400"/>
+          <w:tab w:val="left" w:pos="6120"/>
+          <w:tab w:val="left" w:pos="6840"/>
+          <w:tab w:val="left" w:pos="7560"/>
+          <w:tab w:val="left" w:pos="8280"/>
+          <w:tab w:val="left" w:pos="9000"/>
+        </w:tabs>
+        <w:ind w:left="810"/>
+        <w:jc w:val="both"/>
+        <w:rPr>
+          <w:rFonts w:ascii="Arial" w:hAnsi="Arial" w:cs="Arial"/>
+          <w:noProof/>
+          <w:lang w:val="en-US"/>
+        </w:rPr>
+      </w:pPr>
+      <w:r>
+        <w:rPr>
+          <w:rFonts w:ascii="Arial" w:hAnsi="Arial" w:cs="Arial"/>
+          <w:noProof/>
+          <w:lang w:val="en-US"/>
+        </w:rPr>
+        <w:t>(iv)</w:t>
+      </w:r>
+      <w:r>
+        <w:rPr>
+          <w:rFonts w:ascii="Arial" w:hAnsi="Arial" w:cs="Arial"/>
+          <w:noProof/>
+          <w:lang w:val="en-US"/>
+        </w:rPr>
+        <w:t xml:space="preserve"> </w:t>
+      </w:r>
+      <w:r>
+        <w:rPr>
+          <w:rFonts w:ascii="Arial" w:hAnsi="Arial" w:cs="Arial"/>
+          <w:noProof/>
+          <w:lang w:val="en-US"/>
+        </w:rPr>
+        <w:t>Attached with this submission</w:t>
+      </w:r>
+      <w:r>
+        <w:rPr>
+          <w:rFonts w:ascii="Arial" w:hAnsi="Arial" w:cs="Arial"/>
+          <w:noProof/>
+          <w:lang w:val="en-US"/>
+        </w:rPr>
+        <w:t xml:space="preserve"> (samples under construction only)</w:t>
+      </w:r>
+      <w:r>
+        <w:rPr>
+          <w:rFonts w:ascii="Arial" w:hAnsi="Arial" w:cs="Arial"/>
+          <w:noProof/>
+          <w:lang w:val="en-US"/>
+        </w:rPr>
+        <w:t xml:space="preserve">. On-line sample instrument can be accessed at: </w:t>
+      </w:r>
+      <w:r>
+        <w:rPr>
+          <w:rFonts w:ascii="Arial" w:hAnsi="Arial" w:cs="Arial"/>
+          <w:noProof/>
+          <w:lang w:val="en-US"/>
+        </w:rPr>
+        <w:t>https://us.psytoolkit.org/c/3.6.0/survey?s=D6VWz</w:t>
+      </w:r>
+    </w:p>
+    <w:p>
+      <w:pPr>
+        <w:pStyle w:val="ListParagraph"/>
+        <w:tabs>
+          <w:tab w:val="left" w:pos="-360"/>
+          <w:tab w:val="left" w:pos="0"/>
+          <w:tab w:val="left" w:pos="1800"/>
+          <w:tab w:val="left" w:pos="2520"/>
+          <w:tab w:val="left" w:pos="3240"/>
+          <w:tab w:val="left" w:pos="3960"/>
+          <w:tab w:val="left" w:pos="4680"/>
+          <w:tab w:val="left" w:pos="5400"/>
+          <w:tab w:val="left" w:pos="6120"/>
+          <w:tab w:val="left" w:pos="6840"/>
+          <w:tab w:val="left" w:pos="7560"/>
+          <w:tab w:val="left" w:pos="8280"/>
+          <w:tab w:val="left" w:pos="9000"/>
+        </w:tabs>
+        <w:ind w:left="810"/>
+        <w:jc w:val="both"/>
+        <w:rPr>
+          <w:rFonts w:ascii="Arial" w:hAnsi="Arial" w:cs="Arial"/>
+          <w:b/>
+        </w:rPr>
+      </w:pPr>
+      <w:r>
+        <w:rPr>
+          <w:rFonts w:ascii="Arial" w:hAnsi="Arial" w:cs="Arial"/>
+          <w:noProof/>
+          <w:lang w:val="en-US"/>
+        </w:rPr>
+        <w:t xml:space="preserve">(v) A 30 minute involvement is estimated. </w:t>
       </w:r>
       <w:r>
         <w:rPr>
@@ -22692,39 +23285,7 @@
           <w:noProof/>
           <w:lang w:val="en-US"/>
         </w:rPr>
-        <w:t> </w:t>
-      </w:r>
-      <w:r>
-        <w:rPr>
-          <w:rFonts w:ascii="Arial" w:hAnsi="Arial" w:cs="Arial"/>
-          <w:noProof/>
-          <w:lang w:val="en-US"/>
-        </w:rPr>
-        <w:t> </w:t>
-      </w:r>
-      <w:r>
-        <w:rPr>
-          <w:rFonts w:ascii="Arial" w:hAnsi="Arial" w:cs="Arial"/>
-          <w:noProof/>
-          <w:lang w:val="en-US"/>
-        </w:rPr>
-        <w:t> </w:t>
-      </w:r>
-      <w:r>
-        <w:rPr>
-          <w:rFonts w:ascii="Arial" w:hAnsi="Arial" w:cs="Arial"/>
-          <w:noProof/>
-          <w:lang w:val="en-US"/>
-        </w:rPr>
-        <w:t> </w:t>
-      </w:r>
-      <w:r>
-        <w:rPr>
-          <w:rFonts w:ascii="Arial" w:hAnsi="Arial" w:cs="Arial"/>
-          <w:noProof/>
-          <w:lang w:val="en-US"/>
-        </w:rPr>
-        <w:t> </w:t>
+        <w:t>The PI has more than 10 years of experience in conducting experiments like this and about 8 years in working with on-line pools.</w:t>
       </w:r>
       <w:r>
         <w:rPr>
@@ -22794,7 +23355,6 @@
           <w:sz w:val="22"/>
           <w:lang w:val="en-US"/>
         </w:rPr>
-        <w:lastRenderedPageBreak/>
         <w:t xml:space="preserve">6. RISK:  </w:t>
       </w:r>
     </w:p>
@@ -24264,7 +24824,26 @@
           <w:b/>
           <w:lang w:val="en-US"/>
         </w:rPr>
-        <w:t>What, if any, are the benefits to the participants?</w:t>
+        <w:lastRenderedPageBreak/>
+        <w:t xml:space="preserve">What, if </w:t>
+      </w:r>
+      <w:proofErr w:type="gramStart"/>
+      <w:r>
+        <w:rPr>
+          <w:rFonts w:ascii="Arial" w:hAnsi="Arial" w:cs="Arial"/>
+          <w:b/>
+          <w:lang w:val="en-US"/>
+        </w:rPr>
+        <w:t>any,</w:t>
+      </w:r>
+      <w:proofErr w:type="gramEnd"/>
+      <w:r>
+        <w:rPr>
+          <w:rFonts w:ascii="Arial" w:hAnsi="Arial" w:cs="Arial"/>
+          <w:b/>
+          <w:lang w:val="en-US"/>
+        </w:rPr>
+        <w:t xml:space="preserve"> are the benefits to the participants?</w:t>
       </w:r>
       <w:r>
         <w:rPr>
@@ -24489,7 +25068,7 @@
           <w:noProof/>
           <w:lang w:val="en-US"/>
         </w:rPr>
-        <w:t> </w:t>
+        <w:t>Participants</w:t>
       </w:r>
       <w:r>
         <w:rPr>
@@ -24497,31 +25076,7 @@
           <w:noProof/>
           <w:lang w:val="en-US"/>
         </w:rPr>
-        <w:t> </w:t>
-      </w:r>
-      <w:r>
-        <w:rPr>
-          <w:rFonts w:ascii="Arial" w:hAnsi="Arial" w:cs="Arial"/>
-          <w:noProof/>
-          <w:lang w:val="en-US"/>
-        </w:rPr>
-        <w:t> </w:t>
-      </w:r>
-      <w:r>
-        <w:rPr>
-          <w:rFonts w:ascii="Arial" w:hAnsi="Arial" w:cs="Arial"/>
-          <w:noProof/>
-          <w:lang w:val="en-US"/>
-        </w:rPr>
-        <w:t> </w:t>
-      </w:r>
-      <w:r>
-        <w:rPr>
-          <w:rFonts w:ascii="Arial" w:hAnsi="Arial" w:cs="Arial"/>
-          <w:noProof/>
-          <w:lang w:val="en-US"/>
-        </w:rPr>
-        <w:t> </w:t>
+        <w:t xml:space="preserve"> will be exposed to a common agent-modeling language and experience how real-world agents and domains can be modeled using the language.</w:t>
       </w:r>
       <w:r>
         <w:rPr>
@@ -24651,7 +25206,7 @@
           <w:noProof/>
           <w:lang w:val="en-US"/>
         </w:rPr>
-        <w:t> </w:t>
+        <w:t xml:space="preserve">Participation will help us understand how </w:t>
       </w:r>
       <w:r>
         <w:rPr>
@@ -24659,7 +25214,7 @@
           <w:noProof/>
           <w:lang w:val="en-US"/>
         </w:rPr>
-        <w:t> </w:t>
+        <w:t>the proposed</w:t>
       </w:r>
       <w:r>
         <w:rPr>
@@ -24667,7 +25222,7 @@
           <w:noProof/>
           <w:lang w:val="en-US"/>
         </w:rPr>
-        <w:t> </w:t>
+        <w:t xml:space="preserve"> </w:t>
       </w:r>
       <w:r>
         <w:rPr>
@@ -24675,7 +25230,7 @@
           <w:noProof/>
           <w:lang w:val="en-US"/>
         </w:rPr>
-        <w:t> </w:t>
+        <w:t xml:space="preserve">conceptual </w:t>
       </w:r>
       <w:r>
         <w:rPr>
@@ -24683,7 +25238,7 @@
           <w:noProof/>
           <w:lang w:val="en-US"/>
         </w:rPr>
-        <w:t> </w:t>
+        <w:t>modelling language can be made more intuitive to understand and work with.</w:t>
       </w:r>
       <w:r>
         <w:rPr>
@@ -25805,7 +26360,23 @@
           <w:rFonts w:ascii="Arial" w:hAnsi="Arial" w:cs="Arial"/>
           <w:lang w:val="en-US"/>
         </w:rPr>
-        <w:t xml:space="preserve"> contract/data sharing agreement, permission letter/email, other REBs or Institutional approvals).  If not available, please explain.</w:t>
+        <w:t xml:space="preserve"> contract/data sharing agreement, permission letter/email, other REBs or Institutional approvals).  If </w:t>
+      </w:r>
+      <w:proofErr w:type="gramStart"/>
+      <w:r>
+        <w:rPr>
+          <w:rFonts w:ascii="Arial" w:hAnsi="Arial" w:cs="Arial"/>
+          <w:lang w:val="en-US"/>
+        </w:rPr>
+        <w:t>not</w:t>
+      </w:r>
+      <w:proofErr w:type="gramEnd"/>
+      <w:r>
+        <w:rPr>
+          <w:rFonts w:ascii="Arial" w:hAnsi="Arial" w:cs="Arial"/>
+          <w:lang w:val="en-US"/>
+        </w:rPr>
+        <w:t xml:space="preserve"> available, please explain.</w:t>
       </w:r>
     </w:p>
     <w:p>
@@ -25943,7 +26514,23 @@
           <w:rFonts w:ascii="Arial" w:hAnsi="Arial" w:cs="Arial"/>
           <w:lang w:val="en-US"/>
         </w:rPr>
-        <w:t xml:space="preserve"> What was the participants’ understanding of the use of the data or materials?  Is this understanding consistent with the proposed use?  If not, please explain.  </w:t>
+        <w:t xml:space="preserve"> What was the participants’ understanding of the use of the data or materials?  </w:t>
+      </w:r>
+      <w:proofErr w:type="gramStart"/>
+      <w:r>
+        <w:rPr>
+          <w:rFonts w:ascii="Arial" w:hAnsi="Arial" w:cs="Arial"/>
+          <w:lang w:val="en-US"/>
+        </w:rPr>
+        <w:t>Is this understanding</w:t>
+      </w:r>
+      <w:proofErr w:type="gramEnd"/>
+      <w:r>
+        <w:rPr>
+          <w:rFonts w:ascii="Arial" w:hAnsi="Arial" w:cs="Arial"/>
+          <w:lang w:val="en-US"/>
+        </w:rPr>
+        <w:t xml:space="preserve"> consistent with the proposed use?  If not, please explain.  </w:t>
       </w:r>
     </w:p>
     <w:p>
@@ -28769,7 +29356,14 @@
         <w:rPr>
           <w:rFonts w:ascii="Arial" w:hAnsi="Arial" w:cs="Arial"/>
         </w:rPr>
-        <w:t>Please note as per TCPS2 Article 9.20, researchers shall, through community engagement as appropriate, address any potential inadvertent identification of communities, or misuse of traditional knowledge prior to initiating secondary use.</w:t>
+        <w:t xml:space="preserve">Please note as per </w:t>
+      </w:r>
+      <w:r>
+        <w:rPr>
+          <w:rFonts w:ascii="Arial" w:hAnsi="Arial" w:cs="Arial"/>
+        </w:rPr>
+        <w:lastRenderedPageBreak/>
+        <w:t>TCPS2 Article 9.20, researchers shall, through community engagement as appropriate, address any potential inadvertent identification of communities, or misuse of traditional knowledge prior to initiating secondary use.</w:t>
       </w:r>
     </w:p>
     <w:p>
@@ -30270,7 +30864,6 @@
           <w:rFonts w:ascii="Arial" w:hAnsi="Arial" w:cs="Arial"/>
           <w:lang w:val="en-US"/>
         </w:rPr>
-        <w:lastRenderedPageBreak/>
         <w:fldChar w:fldCharType="begin">
           <w:ffData>
             <w:name w:val="Check10"/>
@@ -30279,6 +30872,7 @@
             <w:checkBox>
               <w:sizeAuto/>
               <w:default w:val="0"/>
+              <w:checked/>
             </w:checkBox>
           </w:ffData>
         </w:fldChar>
@@ -30885,6 +31479,7 @@
             <w:checkBox>
               <w:sizeAuto/>
               <w:default w:val="0"/>
+              <w:checked/>
             </w:checkBox>
           </w:ffData>
         </w:fldChar>
@@ -31305,6 +31900,7 @@
           <w:rFonts w:ascii="Arial" w:hAnsi="Arial" w:cs="Arial"/>
           <w:b/>
         </w:rPr>
+        <w:lastRenderedPageBreak/>
         <w:t>Is there</w:t>
       </w:r>
       <w:r>
@@ -32172,39 +32768,7 @@
           <w:noProof/>
           <w:lang w:val="en-US"/>
         </w:rPr>
-        <w:t> </w:t>
-      </w:r>
-      <w:r>
-        <w:rPr>
-          <w:rFonts w:ascii="Arial" w:hAnsi="Arial" w:cs="Arial"/>
-          <w:noProof/>
-          <w:lang w:val="en-US"/>
-        </w:rPr>
-        <w:t> </w:t>
-      </w:r>
-      <w:r>
-        <w:rPr>
-          <w:rFonts w:ascii="Arial" w:hAnsi="Arial" w:cs="Arial"/>
-          <w:noProof/>
-          <w:lang w:val="en-US"/>
-        </w:rPr>
-        <w:t> </w:t>
-      </w:r>
-      <w:r>
-        <w:rPr>
-          <w:rFonts w:ascii="Arial" w:hAnsi="Arial" w:cs="Arial"/>
-          <w:noProof/>
-          <w:lang w:val="en-US"/>
-        </w:rPr>
-        <w:t> </w:t>
-      </w:r>
-      <w:r>
-        <w:rPr>
-          <w:rFonts w:ascii="Arial" w:hAnsi="Arial" w:cs="Arial"/>
-          <w:noProof/>
-          <w:lang w:val="en-US"/>
-        </w:rPr>
-        <w:t> </w:t>
+        <w:t>Participants may be asked to take another session for validation purposes. Consent will be sought again in the same way.</w:t>
       </w:r>
       <w:r>
         <w:rPr>
@@ -33063,7 +33627,6 @@
           <w:snapToGrid/>
           <w:lang w:val="en-US"/>
         </w:rPr>
-        <w:lastRenderedPageBreak/>
         <w:t>Please provide a description of the nature of the deception an</w:t>
       </w:r>
       <w:r>
@@ -33492,7 +34055,27 @@
           <w:snapToGrid/>
           <w:lang w:val="en-US"/>
         </w:rPr>
-        <w:t>Any additional resources that would be useful for the participant. Resour</w:t>
+        <w:t xml:space="preserve">Any additional resources that would be useful for the </w:t>
+      </w:r>
+      <w:proofErr w:type="gramStart"/>
+      <w:r>
+        <w:rPr>
+          <w:rFonts w:ascii="Arial" w:hAnsi="Arial" w:cs="Arial"/>
+          <w:i/>
+          <w:snapToGrid/>
+          <w:lang w:val="en-US"/>
+        </w:rPr>
+        <w:t>participant</w:t>
+      </w:r>
+      <w:proofErr w:type="gramEnd"/>
+      <w:r>
+        <w:rPr>
+          <w:rFonts w:ascii="Arial" w:hAnsi="Arial" w:cs="Arial"/>
+          <w:i/>
+          <w:snapToGrid/>
+          <w:lang w:val="en-US"/>
+        </w:rPr>
+        <w:t>. Resour</w:t>
       </w:r>
       <w:r>
         <w:rPr>
@@ -33633,7 +34216,28 @@
           <w:snapToGrid/>
           <w:lang w:val="en-US"/>
         </w:rPr>
-        <w:t>If a debriefing statement will not be provided to the participants, please provide a rationale as to why a statement will not be provided:</w:t>
+        <w:lastRenderedPageBreak/>
+        <w:t xml:space="preserve">If a debriefing statement </w:t>
+      </w:r>
+      <w:proofErr w:type="gramStart"/>
+      <w:r>
+        <w:rPr>
+          <w:rFonts w:ascii="Arial" w:hAnsi="Arial" w:cs="Arial"/>
+          <w:b/>
+          <w:snapToGrid/>
+          <w:lang w:val="en-US"/>
+        </w:rPr>
+        <w:t>will not be</w:t>
+      </w:r>
+      <w:proofErr w:type="gramEnd"/>
+      <w:r>
+        <w:rPr>
+          <w:rFonts w:ascii="Arial" w:hAnsi="Arial" w:cs="Arial"/>
+          <w:b/>
+          <w:snapToGrid/>
+          <w:lang w:val="en-US"/>
+        </w:rPr>
+        <w:t xml:space="preserve"> provided to the participants, please provide a rationale as to why a statement will not be provided:</w:t>
       </w:r>
     </w:p>
     <w:p>
@@ -34527,7 +35131,27 @@
           <w:i/>
           <w:lang w:val="en-US"/>
         </w:rPr>
-        <w:t xml:space="preserve">If online consent is being obtained, please indicate the website where the questionnaire/ survey will be hosted: </w:t>
+        <w:t xml:space="preserve">If online consent is </w:t>
+      </w:r>
+      <w:proofErr w:type="gramStart"/>
+      <w:r>
+        <w:rPr>
+          <w:rFonts w:ascii="Arial" w:hAnsi="Arial" w:cs="Arial"/>
+          <w:b/>
+          <w:i/>
+          <w:lang w:val="en-US"/>
+        </w:rPr>
+        <w:t>being obtained</w:t>
+      </w:r>
+      <w:proofErr w:type="gramEnd"/>
+      <w:r>
+        <w:rPr>
+          <w:rFonts w:ascii="Arial" w:hAnsi="Arial" w:cs="Arial"/>
+          <w:b/>
+          <w:i/>
+          <w:lang w:val="en-US"/>
+        </w:rPr>
+        <w:t xml:space="preserve">, please indicate the website where the questionnaire/ survey will be hosted: </w:t>
       </w:r>
     </w:p>
     <w:p>
@@ -34596,7 +35220,7 @@
           <w:noProof/>
           <w:lang w:val="en-US"/>
         </w:rPr>
-        <w:t> </w:t>
+        <w:t>The consent form will be hosted on Psytoolkit</w:t>
       </w:r>
       <w:r>
         <w:rPr>
@@ -34604,7 +35228,7 @@
           <w:noProof/>
           <w:lang w:val="en-US"/>
         </w:rPr>
-        <w:t> </w:t>
+        <w:t xml:space="preserve"> - see accompanying sample and link</w:t>
       </w:r>
       <w:r>
         <w:rPr>
@@ -34612,23 +35236,7 @@
           <w:noProof/>
           <w:lang w:val="en-US"/>
         </w:rPr>
-        <w:t> </w:t>
-      </w:r>
-      <w:r>
-        <w:rPr>
-          <w:rFonts w:ascii="Arial" w:hAnsi="Arial" w:cs="Arial"/>
-          <w:noProof/>
-          <w:lang w:val="en-US"/>
-        </w:rPr>
-        <w:t> </w:t>
-      </w:r>
-      <w:r>
-        <w:rPr>
-          <w:rFonts w:ascii="Arial" w:hAnsi="Arial" w:cs="Arial"/>
-          <w:noProof/>
-          <w:lang w:val="en-US"/>
-        </w:rPr>
-        <w:t> </w:t>
+        <w:t>.</w:t>
       </w:r>
       <w:r>
         <w:rPr>
@@ -34795,15 +35403,7 @@
           <w:rFonts w:ascii="Arial" w:hAnsi="Arial" w:cs="Arial"/>
           <w:lang w:val="en-US"/>
         </w:rPr>
-        <w:t xml:space="preserve">For a fuller description of researcher obligations surrounding confidentiality, privacy and data security </w:t>
-      </w:r>
-      <w:r>
-        <w:rPr>
-          <w:rFonts w:ascii="Arial" w:hAnsi="Arial" w:cs="Arial"/>
-          <w:lang w:val="en-US"/>
-        </w:rPr>
-        <w:lastRenderedPageBreak/>
-        <w:t>issues, please consult the</w:t>
+        <w:t>For a fuller description of researcher obligations surrounding confidentiality, privacy and data security issues, please consult the</w:t>
       </w:r>
       <w:r>
         <w:rPr>
@@ -35222,42 +35822,9 @@
       <w:r>
         <w:rPr>
           <w:rFonts w:ascii="Arial" w:hAnsi="Arial" w:cs="Arial"/>
-          <w:noProof/>
-          <w:lang w:val="en-US"/>
-        </w:rPr>
-        <w:t> </w:t>
-      </w:r>
-      <w:r>
-        <w:rPr>
-          <w:rFonts w:ascii="Arial" w:hAnsi="Arial" w:cs="Arial"/>
-          <w:noProof/>
-          <w:lang w:val="en-US"/>
-        </w:rPr>
-        <w:t> </w:t>
-      </w:r>
-      <w:r>
-        <w:rPr>
-          <w:rFonts w:ascii="Arial" w:hAnsi="Arial" w:cs="Arial"/>
-          <w:noProof/>
-          <w:lang w:val="en-US"/>
-        </w:rPr>
-        <w:t> </w:t>
-      </w:r>
-      <w:r>
-        <w:rPr>
-          <w:rFonts w:ascii="Arial" w:hAnsi="Arial" w:cs="Arial"/>
-          <w:noProof/>
-          <w:lang w:val="en-US"/>
-        </w:rPr>
-        <w:t> </w:t>
-      </w:r>
-      <w:r>
-        <w:rPr>
-          <w:rFonts w:ascii="Arial" w:hAnsi="Arial" w:cs="Arial"/>
-          <w:noProof/>
-          <w:lang w:val="en-US"/>
-        </w:rPr>
-        <w:t> </w:t>
+          <w:lang w:val="en-US"/>
+        </w:rPr>
+        <w:t>Answer refers to the data in its original form. Please see (c) below.</w:t>
       </w:r>
       <w:r>
         <w:rPr>
@@ -35703,6 +36270,7 @@
         <w:jc w:val="both"/>
         <w:rPr>
           <w:rFonts w:ascii="Arial" w:hAnsi="Arial" w:cs="Arial"/>
+          <w:noProof/>
           <w:lang w:val="en-US"/>
         </w:rPr>
       </w:pPr>
@@ -35760,7 +36328,7 @@
           <w:noProof/>
           <w:lang w:val="en-US"/>
         </w:rPr>
-        <w:t> </w:t>
+        <w:t>Participants in on-line participation systems are by default anonymous. We will solicit demographic information such as age, sex, academic background and ability in English, of these anonymous participants. After an additional anonymization process (below)</w:t>
       </w:r>
       <w:r>
         <w:rPr>
@@ -35768,7 +36336,7 @@
           <w:noProof/>
           <w:lang w:val="en-US"/>
         </w:rPr>
-        <w:t> </w:t>
+        <w:t>,</w:t>
       </w:r>
       <w:r>
         <w:rPr>
@@ -35776,23 +36344,143 @@
           <w:noProof/>
           <w:lang w:val="en-US"/>
         </w:rPr>
-        <w:t> </w:t>
-      </w:r>
-      <w:r>
+        <w:t xml:space="preserve"> the dataset will become available for utilization (secondary data analysis, replications) by the reseach community.</w:t>
+      </w:r>
+    </w:p>
+    <w:p>
+      <w:pPr>
+        <w:pStyle w:val="ListParagraph"/>
+        <w:tabs>
+          <w:tab w:val="left" w:pos="-567"/>
+          <w:tab w:val="left" w:pos="-426"/>
+          <w:tab w:val="left" w:pos="-284"/>
+          <w:tab w:val="left" w:pos="-142"/>
+          <w:tab w:val="left" w:pos="426"/>
+        </w:tabs>
+        <w:snapToGrid w:val="0"/>
+        <w:ind w:left="360"/>
+        <w:jc w:val="both"/>
         <w:rPr>
           <w:rFonts w:ascii="Arial" w:hAnsi="Arial" w:cs="Arial"/>
           <w:noProof/>
           <w:lang w:val="en-US"/>
         </w:rPr>
-        <w:t> </w:t>
-      </w:r>
+      </w:pPr>
       <w:r>
         <w:rPr>
           <w:rFonts w:ascii="Arial" w:hAnsi="Arial" w:cs="Arial"/>
           <w:noProof/>
           <w:lang w:val="en-US"/>
         </w:rPr>
-        <w:t> </w:t>
+        <w:t xml:space="preserve"> </w:t>
+      </w:r>
+    </w:p>
+    <w:p>
+      <w:pPr>
+        <w:pStyle w:val="ListParagraph"/>
+        <w:tabs>
+          <w:tab w:val="left" w:pos="-567"/>
+          <w:tab w:val="left" w:pos="-426"/>
+          <w:tab w:val="left" w:pos="-284"/>
+          <w:tab w:val="left" w:pos="-142"/>
+          <w:tab w:val="left" w:pos="426"/>
+        </w:tabs>
+        <w:snapToGrid w:val="0"/>
+        <w:ind w:left="360"/>
+        <w:jc w:val="both"/>
+        <w:rPr>
+          <w:rFonts w:ascii="Arial" w:hAnsi="Arial" w:cs="Arial"/>
+          <w:lang w:val="en-US"/>
+        </w:rPr>
+      </w:pPr>
+      <w:r>
+        <w:rPr>
+          <w:rFonts w:ascii="Arial" w:hAnsi="Arial" w:cs="Arial"/>
+          <w:noProof/>
+          <w:lang w:val="en-US"/>
+        </w:rPr>
+        <w:t xml:space="preserve">Additional anonymization process: </w:t>
+      </w:r>
+      <w:r>
+        <w:rPr>
+          <w:rFonts w:ascii="Arial" w:hAnsi="Arial" w:cs="Arial"/>
+          <w:noProof/>
+          <w:lang w:val="en-US"/>
+        </w:rPr>
+        <w:t xml:space="preserve">The (already non personally identifying) </w:t>
+      </w:r>
+      <w:r>
+        <w:rPr>
+          <w:rFonts w:ascii="Arial" w:hAnsi="Arial" w:cs="Arial"/>
+          <w:noProof/>
+          <w:lang w:val="en-US"/>
+        </w:rPr>
+        <w:t>p</w:t>
+      </w:r>
+      <w:r>
+        <w:rPr>
+          <w:rFonts w:ascii="Arial" w:hAnsi="Arial" w:cs="Arial"/>
+          <w:noProof/>
+          <w:lang w:val="en-US"/>
+        </w:rPr>
+        <w:t xml:space="preserve">rolific </w:t>
+      </w:r>
+      <w:r>
+        <w:rPr>
+          <w:rFonts w:ascii="Arial" w:hAnsi="Arial" w:cs="Arial"/>
+          <w:noProof/>
+          <w:lang w:val="en-US"/>
+        </w:rPr>
+        <w:t xml:space="preserve">ID </w:t>
+      </w:r>
+      <w:r>
+        <w:rPr>
+          <w:rFonts w:ascii="Arial" w:hAnsi="Arial" w:cs="Arial"/>
+          <w:noProof/>
+          <w:lang w:val="en-US"/>
+        </w:rPr>
+        <w:t xml:space="preserve">which is collected </w:t>
+      </w:r>
+      <w:r>
+        <w:rPr>
+          <w:rFonts w:ascii="Arial" w:hAnsi="Arial" w:cs="Arial"/>
+          <w:noProof/>
+          <w:lang w:val="en-US"/>
+        </w:rPr>
+        <w:lastRenderedPageBreak/>
+        <w:t xml:space="preserve">for the administration of the inducement will be replaced by a internal random ID. In addition, the </w:t>
+      </w:r>
+      <w:r>
+        <w:rPr>
+          <w:rFonts w:ascii="Arial" w:hAnsi="Arial" w:cs="Arial"/>
+          <w:noProof/>
+          <w:lang w:val="en-US"/>
+        </w:rPr>
+        <w:t>responses</w:t>
+      </w:r>
+      <w:r>
+        <w:rPr>
+          <w:rFonts w:ascii="Arial" w:hAnsi="Arial" w:cs="Arial"/>
+          <w:noProof/>
+          <w:lang w:val="en-US"/>
+        </w:rPr>
+        <w:t xml:space="preserve"> will be studied for the odd case of having the potential to reveal identifying information about the participant</w:t>
+      </w:r>
+      <w:r>
+        <w:rPr>
+          <w:rFonts w:ascii="Arial" w:hAnsi="Arial" w:cs="Arial"/>
+          <w:noProof/>
+          <w:lang w:val="en-US"/>
+        </w:rPr>
+        <w:t xml:space="preserve"> (e.g., accidental entry of identifying information)</w:t>
+      </w:r>
+      <w:r>
+        <w:rPr>
+          <w:rFonts w:ascii="Arial" w:hAnsi="Arial" w:cs="Arial"/>
+          <w:noProof/>
+          <w:lang w:val="en-US"/>
+        </w:rPr>
+        <w:t>. Cells with such information will be permanently removed (replaced with N/A) prior to further processing.</w:t>
       </w:r>
       <w:r>
         <w:rPr>
@@ -35945,35 +36633,7 @@
           <w:rFonts w:ascii="Arial" w:hAnsi="Arial" w:cs="Arial"/>
           <w:lang w:val="en-US"/>
         </w:rPr>
-        <w:t> </w:t>
-      </w:r>
-      <w:r>
-        <w:rPr>
-          <w:rFonts w:ascii="Arial" w:hAnsi="Arial" w:cs="Arial"/>
-          <w:lang w:val="en-US"/>
-        </w:rPr>
-        <w:t> </w:t>
-      </w:r>
-      <w:r>
-        <w:rPr>
-          <w:rFonts w:ascii="Arial" w:hAnsi="Arial" w:cs="Arial"/>
-          <w:lang w:val="en-US"/>
-        </w:rPr>
-        <w:t> </w:t>
-      </w:r>
-      <w:r>
-        <w:rPr>
-          <w:rFonts w:ascii="Arial" w:hAnsi="Arial" w:cs="Arial"/>
-          <w:lang w:val="en-US"/>
-        </w:rPr>
-        <w:t> </w:t>
-      </w:r>
-      <w:r>
-        <w:rPr>
-          <w:rFonts w:ascii="Arial" w:hAnsi="Arial" w:cs="Arial"/>
-          <w:lang w:val="en-US"/>
-        </w:rPr>
-        <w:t> </w:t>
+        <w:t xml:space="preserve"> The data will be downloaded from the on-line system and thereafter erased from the server. The downloaded data will undergo the anonymization process described in part 11(c). The anonymization process will take place on the PIs work computer, whose filesystem is protected by two (2) passwords (OS and VeraCrypt) and is backed up to a zero-knowledge cloud provider (SpiderOak or Proton Drive). Any transitory/temporary files produced throughout will be erased once the anonymization process is concluded. </w:t>
       </w:r>
       <w:r>
         <w:rPr>
@@ -36200,6 +36860,7 @@
             <w:checkBox>
               <w:sizeAuto/>
               <w:default w:val="0"/>
+              <w:checked/>
             </w:checkBox>
           </w:ffData>
         </w:fldChar>
@@ -36281,7 +36942,7 @@
           <w:noProof/>
           <w:lang w:val="en-US"/>
         </w:rPr>
-        <w:t> </w:t>
+        <w:t>The only data collected are the survey response</w:t>
       </w:r>
       <w:r>
         <w:rPr>
@@ -36289,7 +36950,7 @@
           <w:noProof/>
           <w:lang w:val="en-US"/>
         </w:rPr>
-        <w:t> </w:t>
+        <w:t>s</w:t>
       </w:r>
       <w:r>
         <w:rPr>
@@ -36297,23 +36958,7 @@
           <w:noProof/>
           <w:lang w:val="en-US"/>
         </w:rPr>
-        <w:t> </w:t>
-      </w:r>
-      <w:r>
-        <w:rPr>
-          <w:rFonts w:ascii="Arial" w:hAnsi="Arial" w:cs="Arial"/>
-          <w:noProof/>
-          <w:lang w:val="en-US"/>
-        </w:rPr>
-        <w:t> </w:t>
-      </w:r>
-      <w:r>
-        <w:rPr>
-          <w:rFonts w:ascii="Arial" w:hAnsi="Arial" w:cs="Arial"/>
-          <w:noProof/>
-          <w:lang w:val="en-US"/>
-        </w:rPr>
-        <w:t> </w:t>
+        <w:t>. These are stored as described in 11(d).</w:t>
       </w:r>
       <w:r>
         <w:rPr>
@@ -36860,7 +37505,47 @@
           <w:snapToGrid/>
           <w:lang w:val="en-US"/>
         </w:rPr>
-        <w:t>Tri-agency now considers it best practice to deposit the research data to a data repository, whenever possible. Please clarify if, following active data collection, the de-identified data will be deposited to a data repository</w:t>
+        <w:t xml:space="preserve">Tri-agency now considers it best practice to deposit the research data </w:t>
+      </w:r>
+      <w:proofErr w:type="gramStart"/>
+      <w:r>
+        <w:rPr>
+          <w:rFonts w:ascii="Arial" w:hAnsi="Arial" w:cs="Arial"/>
+          <w:b/>
+          <w:snapToGrid/>
+          <w:lang w:val="en-US"/>
+        </w:rPr>
+        <w:t>to</w:t>
+      </w:r>
+      <w:proofErr w:type="gramEnd"/>
+      <w:r>
+        <w:rPr>
+          <w:rFonts w:ascii="Arial" w:hAnsi="Arial" w:cs="Arial"/>
+          <w:b/>
+          <w:snapToGrid/>
+          <w:lang w:val="en-US"/>
+        </w:rPr>
+        <w:t xml:space="preserve"> a data repository, whenever possible. Please clarify if, following active data collection, the de-identified data will be deposited </w:t>
+      </w:r>
+      <w:proofErr w:type="gramStart"/>
+      <w:r>
+        <w:rPr>
+          <w:rFonts w:ascii="Arial" w:hAnsi="Arial" w:cs="Arial"/>
+          <w:b/>
+          <w:snapToGrid/>
+          <w:lang w:val="en-US"/>
+        </w:rPr>
+        <w:t>to</w:t>
+      </w:r>
+      <w:proofErr w:type="gramEnd"/>
+      <w:r>
+        <w:rPr>
+          <w:rFonts w:ascii="Arial" w:hAnsi="Arial" w:cs="Arial"/>
+          <w:b/>
+          <w:snapToGrid/>
+          <w:lang w:val="en-US"/>
+        </w:rPr>
+        <w:t xml:space="preserve"> a data repository</w:t>
       </w:r>
       <w:r>
         <w:t xml:space="preserve"> </w:t>
@@ -36903,7 +37588,7 @@
         <w:jc w:val="both"/>
         <w:rPr>
           <w:rFonts w:ascii="Arial" w:hAnsi="Arial" w:cs="Arial"/>
-          <w:snapToGrid/>
+          <w:noProof/>
           <w:lang w:val="en-US"/>
         </w:rPr>
       </w:pPr>
@@ -36947,39 +37632,63 @@
           <w:noProof/>
           <w:lang w:val="en-US"/>
         </w:rPr>
-        <w:t> </w:t>
-      </w:r>
-      <w:r>
+        <w:t>Data will be made available in Dataverse and potentially the PIs personal web-page and retained there indefinitelly. The PIs personal web-page contains a list of his publications. The PI may (in addition or instead of a Dataverse entry) upload a CSV file with the data on that server and refer to the file through a hyperlink next to the corresponding publication entry.</w:t>
+      </w:r>
+    </w:p>
+    <w:p>
+      <w:pPr>
+        <w:pStyle w:val="ListParagraph"/>
+        <w:widowControl/>
+        <w:autoSpaceDE w:val="0"/>
+        <w:autoSpaceDN w:val="0"/>
+        <w:adjustRightInd w:val="0"/>
+        <w:ind w:left="810"/>
+        <w:jc w:val="both"/>
         <w:rPr>
           <w:rFonts w:ascii="Arial" w:hAnsi="Arial" w:cs="Arial"/>
           <w:noProof/>
           <w:lang w:val="en-US"/>
         </w:rPr>
-        <w:t> </w:t>
-      </w:r>
-      <w:r>
+      </w:pPr>
+    </w:p>
+    <w:p>
+      <w:pPr>
+        <w:pStyle w:val="ListParagraph"/>
+        <w:widowControl/>
+        <w:autoSpaceDE w:val="0"/>
+        <w:autoSpaceDN w:val="0"/>
+        <w:adjustRightInd w:val="0"/>
+        <w:ind w:left="810"/>
+        <w:jc w:val="both"/>
         <w:rPr>
           <w:rFonts w:ascii="Arial" w:hAnsi="Arial" w:cs="Arial"/>
           <w:noProof/>
           <w:lang w:val="en-US"/>
         </w:rPr>
-        <w:t> </w:t>
-      </w:r>
+      </w:pPr>
+    </w:p>
+    <w:p>
+      <w:pPr>
+        <w:pStyle w:val="ListParagraph"/>
+        <w:widowControl/>
+        <w:autoSpaceDE w:val="0"/>
+        <w:autoSpaceDN w:val="0"/>
+        <w:adjustRightInd w:val="0"/>
+        <w:ind w:left="810"/>
+        <w:jc w:val="both"/>
+        <w:rPr>
+          <w:rFonts w:ascii="Arial" w:hAnsi="Arial" w:cs="Arial"/>
+          <w:snapToGrid/>
+          <w:lang w:val="en-US"/>
+        </w:rPr>
+      </w:pPr>
       <w:r>
         <w:rPr>
           <w:rFonts w:ascii="Arial" w:hAnsi="Arial" w:cs="Arial"/>
           <w:noProof/>
           <w:lang w:val="en-US"/>
         </w:rPr>
-        <w:t> </w:t>
-      </w:r>
-      <w:r>
-        <w:rPr>
-          <w:rFonts w:ascii="Arial" w:hAnsi="Arial" w:cs="Arial"/>
-          <w:noProof/>
-          <w:lang w:val="en-US"/>
-        </w:rPr>
-        <w:t> </w:t>
+        <w:t>The data must be made available for reproducibility pruposes. It is difficult that our project will be accepted for publication if we are not willing to share not only the data but also the exact analysis procedure.</w:t>
       </w:r>
       <w:r>
         <w:rPr>
@@ -37090,7 +37799,27 @@
           <w:snapToGrid/>
           <w:lang w:val="en-US"/>
         </w:rPr>
-        <w:t>e.g., it is not feasible to de-identify data, there is a high risk of re-identifying or relinking the data, exposure of the data might cause vulnerability or harm to the participants or their communities, the topic of the data is sensitive, etc.</w:t>
+        <w:t xml:space="preserve">e.g., it is not feasible to de-identify data, there is </w:t>
+      </w:r>
+      <w:proofErr w:type="gramStart"/>
+      <w:r>
+        <w:rPr>
+          <w:rFonts w:ascii="Arial" w:hAnsi="Arial" w:cs="Arial"/>
+          <w:b/>
+          <w:snapToGrid/>
+          <w:lang w:val="en-US"/>
+        </w:rPr>
+        <w:t>a high risk</w:t>
+      </w:r>
+      <w:proofErr w:type="gramEnd"/>
+      <w:r>
+        <w:rPr>
+          <w:rFonts w:ascii="Arial" w:hAnsi="Arial" w:cs="Arial"/>
+          <w:b/>
+          <w:snapToGrid/>
+          <w:lang w:val="en-US"/>
+        </w:rPr>
+        <w:t xml:space="preserve"> of re-identifying or relinking the data, exposure of the data might cause vulnerability or harm to the participants or their communities, the topic of the data is sensitive, etc.</w:t>
       </w:r>
       <w:r>
         <w:rPr>
@@ -37176,6 +37905,7 @@
           <w:snapToGrid/>
           <w:lang w:val="en-US"/>
         </w:rPr>
+        <w:lastRenderedPageBreak/>
         <w:t xml:space="preserve"> </w:t>
       </w:r>
       <w:r>
@@ -37285,7 +38015,6 @@
           <w:snapToGrid/>
           <w:lang w:val="en-US"/>
         </w:rPr>
-        <w:lastRenderedPageBreak/>
         <w:t xml:space="preserve">Provide </w:t>
       </w:r>
       <w:r>
@@ -37692,39 +38421,7 @@
           <w:noProof/>
           <w:lang w:val="en-US"/>
         </w:rPr>
-        <w:t> </w:t>
-      </w:r>
-      <w:r>
-        <w:rPr>
-          <w:rFonts w:ascii="Arial" w:hAnsi="Arial" w:cs="Arial"/>
-          <w:noProof/>
-          <w:lang w:val="en-US"/>
-        </w:rPr>
-        <w:t> </w:t>
-      </w:r>
-      <w:r>
-        <w:rPr>
-          <w:rFonts w:ascii="Arial" w:hAnsi="Arial" w:cs="Arial"/>
-          <w:noProof/>
-          <w:lang w:val="en-US"/>
-        </w:rPr>
-        <w:t> </w:t>
-      </w:r>
-      <w:r>
-        <w:rPr>
-          <w:rFonts w:ascii="Arial" w:hAnsi="Arial" w:cs="Arial"/>
-          <w:noProof/>
-          <w:lang w:val="en-US"/>
-        </w:rPr>
-        <w:t> </w:t>
-      </w:r>
-      <w:r>
-        <w:rPr>
-          <w:rFonts w:ascii="Arial" w:hAnsi="Arial" w:cs="Arial"/>
-          <w:noProof/>
-          <w:lang w:val="en-US"/>
-        </w:rPr>
-        <w:t> </w:t>
+        <w:t>None</w:t>
       </w:r>
       <w:r>
         <w:rPr>
@@ -37808,6 +38505,7 @@
             <w:checkBox>
               <w:sizeAuto/>
               <w:default w:val="0"/>
+              <w:checked/>
             </w:checkBox>
           </w:ffData>
         </w:fldChar>
@@ -37877,6 +38575,7 @@
             <w:checkBox>
               <w:sizeAuto/>
               <w:default w:val="0"/>
+              <w:checked/>
             </w:checkBox>
           </w:ffData>
         </w:fldChar>
@@ -37949,6 +38648,7 @@
             <w:checkBox>
               <w:sizeAuto/>
               <w:default w:val="0"/>
+              <w:checked/>
             </w:checkBox>
           </w:ffData>
         </w:fldChar>
@@ -38038,7 +38738,7 @@
           <w:noProof/>
           <w:lang w:val="en-US"/>
         </w:rPr>
-        <w:t> </w:t>
+        <w:t xml:space="preserve">As mentioned, the data will be published. Data prior to the </w:t>
       </w:r>
       <w:r>
         <w:rPr>
@@ -38046,7 +38746,7 @@
           <w:noProof/>
           <w:lang w:val="en-US"/>
         </w:rPr>
-        <w:t> </w:t>
+        <w:t xml:space="preserve">"additional anonymization </w:t>
       </w:r>
       <w:r>
         <w:rPr>
@@ -38054,7 +38754,7 @@
           <w:noProof/>
           <w:lang w:val="en-US"/>
         </w:rPr>
-        <w:t> </w:t>
+        <w:t>process</w:t>
       </w:r>
       <w:r>
         <w:rPr>
@@ -38062,7 +38762,7 @@
           <w:noProof/>
           <w:lang w:val="en-US"/>
         </w:rPr>
-        <w:t> </w:t>
+        <w:t>"</w:t>
       </w:r>
       <w:r>
         <w:rPr>
@@ -38070,7 +38770,23 @@
           <w:noProof/>
           <w:lang w:val="en-US"/>
         </w:rPr>
-        <w:t> </w:t>
+        <w:t xml:space="preserve"> described in 11(c) </w:t>
+      </w:r>
+      <w:r>
+        <w:rPr>
+          <w:rFonts w:ascii="Arial" w:hAnsi="Arial" w:cs="Arial"/>
+          <w:noProof/>
+          <w:lang w:val="en-US"/>
+        </w:rPr>
+        <w:t>will be accessed only by the supervisor.</w:t>
+      </w:r>
+      <w:r>
+        <w:rPr>
+          <w:rFonts w:ascii="Arial" w:hAnsi="Arial" w:cs="Arial"/>
+          <w:noProof/>
+          <w:lang w:val="en-US"/>
+        </w:rPr>
+        <w:t xml:space="preserve"> </w:t>
       </w:r>
       <w:r>
         <w:rPr>
@@ -38213,7 +38929,7 @@
           <w:noProof/>
           <w:lang w:val="en-US"/>
         </w:rPr>
-        <w:t> </w:t>
+        <w:t>Written publication and reports, data archive (dataverse, PI's web page).</w:t>
       </w:r>
       <w:r>
         <w:rPr>
@@ -38221,7 +38937,7 @@
           <w:noProof/>
           <w:lang w:val="en-US"/>
         </w:rPr>
-        <w:t> </w:t>
+        <w:t xml:space="preserve"> There is no personally identifying information</w:t>
       </w:r>
       <w:r>
         <w:rPr>
@@ -38229,7 +38945,7 @@
           <w:noProof/>
           <w:lang w:val="en-US"/>
         </w:rPr>
-        <w:t> </w:t>
+        <w:t xml:space="preserve"> in resulting dataset</w:t>
       </w:r>
       <w:r>
         <w:rPr>
@@ -38237,15 +38953,7 @@
           <w:noProof/>
           <w:lang w:val="en-US"/>
         </w:rPr>
-        <w:t> </w:t>
-      </w:r>
-      <w:r>
-        <w:rPr>
-          <w:rFonts w:ascii="Arial" w:hAnsi="Arial" w:cs="Arial"/>
-          <w:noProof/>
-          <w:lang w:val="en-US"/>
-        </w:rPr>
-        <w:t> </w:t>
+        <w:t>.</w:t>
       </w:r>
       <w:r>
         <w:rPr>
@@ -38414,6 +39122,7 @@
             <w:checkBox>
               <w:sizeAuto/>
               <w:default w:val="0"/>
+              <w:checked/>
             </w:checkBox>
           </w:ffData>
         </w:fldChar>
@@ -38721,7 +39430,7 @@
           <w:noProof/>
           <w:lang w:val="en-US"/>
         </w:rPr>
-        <w:t> </w:t>
+        <w:t xml:space="preserve">The data, which primarily consist of tables </w:t>
       </w:r>
       <w:r>
         <w:rPr>
@@ -38729,7 +39438,7 @@
           <w:noProof/>
           <w:lang w:val="en-US"/>
         </w:rPr>
-        <w:t> </w:t>
+        <w:t>containing participat ratings of various chunks of information as well as ratings of concepts</w:t>
       </w:r>
       <w:r>
         <w:rPr>
@@ -38737,23 +39446,7 @@
           <w:noProof/>
           <w:lang w:val="en-US"/>
         </w:rPr>
-        <w:t> </w:t>
-      </w:r>
-      <w:r>
-        <w:rPr>
-          <w:rFonts w:ascii="Arial" w:hAnsi="Arial" w:cs="Arial"/>
-          <w:noProof/>
-          <w:lang w:val="en-US"/>
-        </w:rPr>
-        <w:t> </w:t>
-      </w:r>
-      <w:r>
-        <w:rPr>
-          <w:rFonts w:ascii="Arial" w:hAnsi="Arial" w:cs="Arial"/>
-          <w:noProof/>
-          <w:lang w:val="en-US"/>
-        </w:rPr>
-        <w:t> </w:t>
+        <w:t xml:space="preserve">, will be useful for follow up research, reproducibility by the same or other researchers, or different kinds of analyses for different goals. </w:t>
       </w:r>
       <w:r>
         <w:rPr>
@@ -38864,6 +39557,7 @@
         <w:jc w:val="both"/>
         <w:rPr>
           <w:rFonts w:ascii="Arial" w:hAnsi="Arial" w:cs="Arial"/>
+          <w:noProof/>
           <w:lang w:val="en-US"/>
         </w:rPr>
       </w:pPr>
@@ -38908,39 +39602,66 @@
           <w:noProof/>
           <w:lang w:val="en-US"/>
         </w:rPr>
-        <w:t> </w:t>
-      </w:r>
-      <w:r>
+        <w:t>On-line consent form and the (under-construction) survey instrument as can be viewed here:</w:t>
+      </w:r>
+    </w:p>
+    <w:p>
+      <w:pPr>
+        <w:tabs>
+          <w:tab w:val="left" w:pos="720"/>
+          <w:tab w:val="left" w:pos="900"/>
+          <w:tab w:val="left" w:pos="2160"/>
+          <w:tab w:val="left" w:pos="2880"/>
+          <w:tab w:val="left" w:pos="3600"/>
+          <w:tab w:val="left" w:pos="4320"/>
+          <w:tab w:val="left" w:pos="5040"/>
+          <w:tab w:val="left" w:pos="5760"/>
+          <w:tab w:val="left" w:pos="6480"/>
+          <w:tab w:val="left" w:pos="7200"/>
+          <w:tab w:val="left" w:pos="7920"/>
+          <w:tab w:val="left" w:pos="8640"/>
+          <w:tab w:val="left" w:pos="9360"/>
+        </w:tabs>
+        <w:ind w:left="360"/>
+        <w:jc w:val="both"/>
         <w:rPr>
           <w:rFonts w:ascii="Arial" w:hAnsi="Arial" w:cs="Arial"/>
           <w:noProof/>
           <w:lang w:val="en-US"/>
         </w:rPr>
-        <w:t> </w:t>
-      </w:r>
+      </w:pPr>
+    </w:p>
+    <w:p>
+      <w:pPr>
+        <w:tabs>
+          <w:tab w:val="left" w:pos="720"/>
+          <w:tab w:val="left" w:pos="900"/>
+          <w:tab w:val="left" w:pos="2160"/>
+          <w:tab w:val="left" w:pos="2880"/>
+          <w:tab w:val="left" w:pos="3600"/>
+          <w:tab w:val="left" w:pos="4320"/>
+          <w:tab w:val="left" w:pos="5040"/>
+          <w:tab w:val="left" w:pos="5760"/>
+          <w:tab w:val="left" w:pos="6480"/>
+          <w:tab w:val="left" w:pos="7200"/>
+          <w:tab w:val="left" w:pos="7920"/>
+          <w:tab w:val="left" w:pos="8640"/>
+          <w:tab w:val="left" w:pos="9360"/>
+        </w:tabs>
+        <w:ind w:left="360"/>
+        <w:jc w:val="both"/>
+        <w:rPr>
+          <w:rFonts w:ascii="Arial" w:hAnsi="Arial" w:cs="Arial"/>
+          <w:lang w:val="en-US"/>
+        </w:rPr>
+      </w:pPr>
       <w:r>
         <w:rPr>
           <w:rFonts w:ascii="Arial" w:hAnsi="Arial" w:cs="Arial"/>
           <w:noProof/>
           <w:lang w:val="en-US"/>
         </w:rPr>
-        <w:t> </w:t>
-      </w:r>
-      <w:r>
-        <w:rPr>
-          <w:rFonts w:ascii="Arial" w:hAnsi="Arial" w:cs="Arial"/>
-          <w:noProof/>
-          <w:lang w:val="en-US"/>
-        </w:rPr>
-        <w:t> </w:t>
-      </w:r>
-      <w:r>
-        <w:rPr>
-          <w:rFonts w:ascii="Arial" w:hAnsi="Arial" w:cs="Arial"/>
-          <w:noProof/>
-          <w:lang w:val="en-US"/>
-        </w:rPr>
-        <w:t> </w:t>
+        <w:t>https://us.psytoolkit.org/c/3.6.0/survey?s=D6VWz</w:t>
       </w:r>
       <w:r>
         <w:rPr>
@@ -39039,6 +39760,7 @@
             <w:szCs w:val="18"/>
             <w:lang w:val="en-US"/>
           </w:rPr>
+          <w:lastRenderedPageBreak/>
           <w:t>Research Involving Human Participants</w:t>
         </w:r>
       </w:hyperlink>
@@ -39492,7 +40214,15 @@
           <w:rFonts w:ascii="Arial" w:hAnsi="Arial" w:cs="Arial"/>
           <w:lang w:val="en-US"/>
         </w:rPr>
-        <w:t>-------------------------------------------------------------</w:t>
+        <w:t>------------------------------------------------------------</w:t>
+      </w:r>
+      <w:proofErr w:type="gramStart"/>
+      <w:r>
+        <w:rPr>
+          <w:rFonts w:ascii="Arial" w:hAnsi="Arial" w:cs="Arial"/>
+          <w:lang w:val="en-US"/>
+        </w:rPr>
+        <w:t>-</w:t>
       </w:r>
       <w:r>
         <w:rPr>
@@ -39507,6 +40237,13 @@
           <w:lang w:val="en-US"/>
         </w:rPr>
         <w:tab/>
+      </w:r>
+      <w:proofErr w:type="gramEnd"/>
+      <w:r>
+        <w:rPr>
+          <w:rFonts w:ascii="Arial" w:hAnsi="Arial" w:cs="Arial"/>
+          <w:lang w:val="en-US"/>
+        </w:rPr>
         <w:t>---------------------------------------------</w:t>
       </w:r>
     </w:p>
@@ -39912,7 +40649,15 @@
           <w:rFonts w:ascii="Arial" w:hAnsi="Arial" w:cs="Arial"/>
           <w:lang w:val="en-US"/>
         </w:rPr>
-        <w:t>-------------------------------------------------------------</w:t>
+        <w:t>------------------------------------------------------------</w:t>
+      </w:r>
+      <w:proofErr w:type="gramStart"/>
+      <w:r>
+        <w:rPr>
+          <w:rFonts w:ascii="Arial" w:hAnsi="Arial" w:cs="Arial"/>
+          <w:lang w:val="en-US"/>
+        </w:rPr>
+        <w:t>-</w:t>
       </w:r>
       <w:r>
         <w:rPr>
@@ -39927,6 +40672,13 @@
           <w:lang w:val="en-US"/>
         </w:rPr>
         <w:tab/>
+      </w:r>
+      <w:proofErr w:type="gramEnd"/>
+      <w:r>
+        <w:rPr>
+          <w:rFonts w:ascii="Arial" w:hAnsi="Arial" w:cs="Arial"/>
+          <w:lang w:val="en-US"/>
+        </w:rPr>
         <w:t>---------------------------------------------</w:t>
       </w:r>
     </w:p>
@@ -40165,9 +40917,9 @@
           <w:lang w:val="en-US"/>
         </w:rPr>
         <w:id w:val="-1855652367"/>
-        <w:showingPlcHdr/>
         <w:picture/>
       </w:sdtPr>
+      <w:sdtEndPr/>
       <w:sdtContent>
         <w:p>
           <w:pPr>
@@ -40204,9 +40956,9 @@
               <w:lang w:val="en-US"/>
             </w:rPr>
             <w:drawing>
-              <wp:inline distT="0" distB="0" distL="0" distR="0" wp14:anchorId="517A9206" wp14:editId="6640C9DE">
-                <wp:extent cx="3178629" cy="566057"/>
-                <wp:effectExtent l="0" t="0" r="3175" b="5715"/>
+              <wp:inline distT="0" distB="0" distL="0" distR="0" wp14:anchorId="517A9206" wp14:editId="510ED1AA">
+                <wp:extent cx="896378" cy="566542"/>
+                <wp:effectExtent l="0" t="0" r="0" b="5080"/>
                 <wp:docPr id="7" name="Picture 6"/>
                 <wp:cNvGraphicFramePr>
                   <a:graphicFrameLocks xmlns:a="http://schemas.openxmlformats.org/drawingml/2006/main" noChangeAspect="1"/>
@@ -40215,20 +40967,13 @@
                   <a:graphicData uri="http://schemas.openxmlformats.org/drawingml/2006/picture">
                     <pic:pic xmlns:pic="http://schemas.openxmlformats.org/drawingml/2006/picture">
                       <pic:nvPicPr>
-                        <pic:cNvPr id="0" name="Picture 6"/>
+                        <pic:cNvPr id="7" name="Picture 6"/>
                         <pic:cNvPicPr>
                           <a:picLocks noChangeAspect="1" noChangeArrowheads="1"/>
                         </pic:cNvPicPr>
                       </pic:nvPicPr>
                       <pic:blipFill>
-                        <a:blip r:embed="rId22">
-                          <a:extLst>
-                            <a:ext uri="{28A0092B-C50C-407E-A947-70E740481C1C}">
-                              <a14:useLocalDpi xmlns:a14="http://schemas.microsoft.com/office/drawing/2010/main" val="0"/>
-                            </a:ext>
-                          </a:extLst>
-                        </a:blip>
-                        <a:srcRect/>
+                        <a:blip r:embed="rId22"/>
                         <a:stretch>
                           <a:fillRect/>
                         </a:stretch>
@@ -40236,7 +40981,7 @@
                       <pic:spPr bwMode="auto">
                         <a:xfrm>
                           <a:off x="0" y="0"/>
-                          <a:ext cx="3181350" cy="566542"/>
+                          <a:ext cx="896378" cy="566542"/>
                         </a:xfrm>
                         <a:prstGeom prst="rect">
                           <a:avLst/>
@@ -40391,39 +41136,7 @@
           <w:noProof/>
           <w:lang w:val="en-US"/>
         </w:rPr>
-        <w:t> </w:t>
-      </w:r>
-      <w:r>
-        <w:rPr>
-          <w:rFonts w:ascii="Arial" w:hAnsi="Arial" w:cs="Arial"/>
-          <w:noProof/>
-          <w:lang w:val="en-US"/>
-        </w:rPr>
-        <w:t> </w:t>
-      </w:r>
-      <w:r>
-        <w:rPr>
-          <w:rFonts w:ascii="Arial" w:hAnsi="Arial" w:cs="Arial"/>
-          <w:noProof/>
-          <w:lang w:val="en-US"/>
-        </w:rPr>
-        <w:t> </w:t>
-      </w:r>
-      <w:r>
-        <w:rPr>
-          <w:rFonts w:ascii="Arial" w:hAnsi="Arial" w:cs="Arial"/>
-          <w:noProof/>
-          <w:lang w:val="en-US"/>
-        </w:rPr>
-        <w:t> </w:t>
-      </w:r>
-      <w:r>
-        <w:rPr>
-          <w:rFonts w:ascii="Arial" w:hAnsi="Arial" w:cs="Arial"/>
-          <w:noProof/>
-          <w:lang w:val="en-US"/>
-        </w:rPr>
-        <w:t> </w:t>
+        <w:t>2024-12-10</w:t>
       </w:r>
       <w:r>
         <w:rPr>
@@ -40615,6 +41328,7 @@
         <w:showingPlcHdr/>
         <w:picture/>
       </w:sdtPr>
+      <w:sdtEndPr/>
       <w:sdtContent>
         <w:p>
           <w:pPr>
@@ -40667,7 +41381,7 @@
                         </pic:cNvPicPr>
                       </pic:nvPicPr>
                       <pic:blipFill>
-                        <a:blip r:embed="rId22">
+                        <a:blip r:embed="rId23">
                           <a:extLst>
                             <a:ext uri="{28A0092B-C50C-407E-A947-70E740481C1C}">
                               <a14:useLocalDpi xmlns:a14="http://schemas.microsoft.com/office/drawing/2010/main" val="0"/>
@@ -40969,7 +41683,7 @@
       </w:r>
     </w:p>
     <w:sectPr>
-      <w:footerReference w:type="default" r:id="rId23"/>
+      <w:footerReference w:type="default" r:id="rId24"/>
       <w:footnotePr>
         <w:numRestart w:val="eachSect"/>
       </w:footnotePr>

</xml_diff>

<commit_message>
Addressing first round of ethics board comments.
</commit_message>
<xml_diff>
--- a/Ethics/HPRC Protocol Form - July 2024.docx
+++ b/Ethics/HPRC Protocol Form - July 2024.docx
@@ -1,6 +1,6 @@
 
 <file path=word/document.xml><?xml version="1.0" encoding="utf-8"?>
-<w:document xmlns:wpc="http://schemas.microsoft.com/office/word/2010/wordprocessingCanvas" xmlns:cx="http://schemas.microsoft.com/office/drawing/2014/chartex" xmlns:cx1="http://schemas.microsoft.com/office/drawing/2015/9/8/chartex" xmlns:cx2="http://schemas.microsoft.com/office/drawing/2015/10/21/chartex" xmlns:cx3="http://schemas.microsoft.com/office/drawing/2016/5/9/chartex" xmlns:cx4="http://schemas.microsoft.com/office/drawing/2016/5/10/chartex" xmlns:cx5="http://schemas.microsoft.com/office/drawing/2016/5/11/chartex" xmlns:cx6="http://schemas.microsoft.com/office/drawing/2016/5/12/chartex" xmlns:cx7="http://schemas.microsoft.com/office/drawing/2016/5/13/chartex" xmlns:cx8="http://schemas.microsoft.com/office/drawing/2016/5/14/chartex" xmlns:mc="http://schemas.openxmlformats.org/markup-compatibility/2006" xmlns:aink="http://schemas.microsoft.com/office/drawing/2016/ink" xmlns:am3d="http://schemas.microsoft.com/office/drawing/2017/model3d" xmlns:o="urn:schemas-microsoft-com:office:office" xmlns:oel="http://schemas.microsoft.com/office/2019/extlst" xmlns:r="http://schemas.openxmlformats.org/officeDocument/2006/relationships" xmlns:m="http://schemas.openxmlformats.org/officeDocument/2006/math" xmlns:v="urn:schemas-microsoft-com:vml" xmlns:wp14="http://schemas.microsoft.com/office/word/2010/wordprocessingDrawing" xmlns:wp="http://schemas.openxmlformats.org/drawingml/2006/wordprocessingDrawing" xmlns:w10="urn:schemas-microsoft-com:office:word" xmlns:w="http://schemas.openxmlformats.org/wordprocessingml/2006/main" xmlns:w14="http://schemas.microsoft.com/office/word/2010/wordml" xmlns:w15="http://schemas.microsoft.com/office/word/2012/wordml" xmlns:w16cex="http://schemas.microsoft.com/office/word/2018/wordml/cex" xmlns:w16cid="http://schemas.microsoft.com/office/word/2016/wordml/cid" xmlns:w16="http://schemas.microsoft.com/office/word/2018/wordml" xmlns:w16du="http://schemas.microsoft.com/office/word/2023/wordml/word16du" xmlns:w16sdtdh="http://schemas.microsoft.com/office/word/2020/wordml/sdtdatahash" xmlns:w16se="http://schemas.microsoft.com/office/word/2015/wordml/symex" xmlns:wpg="http://schemas.microsoft.com/office/word/2010/wordprocessingGroup" xmlns:wpi="http://schemas.microsoft.com/office/word/2010/wordprocessingInk" xmlns:wne="http://schemas.microsoft.com/office/word/2006/wordml" xmlns:wps="http://schemas.microsoft.com/office/word/2010/wordprocessingShape" mc:Ignorable="w14 w15 w16se w16cid w16 w16cex w16sdtdh w16du wp14">
+<w:document xmlns:wpc="http://schemas.microsoft.com/office/word/2010/wordprocessingCanvas" xmlns:cx="http://schemas.microsoft.com/office/drawing/2014/chartex" xmlns:cx1="http://schemas.microsoft.com/office/drawing/2015/9/8/chartex" xmlns:cx2="http://schemas.microsoft.com/office/drawing/2015/10/21/chartex" xmlns:cx3="http://schemas.microsoft.com/office/drawing/2016/5/9/chartex" xmlns:cx4="http://schemas.microsoft.com/office/drawing/2016/5/10/chartex" xmlns:cx5="http://schemas.microsoft.com/office/drawing/2016/5/11/chartex" xmlns:cx6="http://schemas.microsoft.com/office/drawing/2016/5/12/chartex" xmlns:cx7="http://schemas.microsoft.com/office/drawing/2016/5/13/chartex" xmlns:cx8="http://schemas.microsoft.com/office/drawing/2016/5/14/chartex" xmlns:mc="http://schemas.openxmlformats.org/markup-compatibility/2006" xmlns:aink="http://schemas.microsoft.com/office/drawing/2016/ink" xmlns:am3d="http://schemas.microsoft.com/office/drawing/2017/model3d" xmlns:o="urn:schemas-microsoft-com:office:office" xmlns:oel="http://schemas.microsoft.com/office/2019/extlst" xmlns:r="http://schemas.openxmlformats.org/officeDocument/2006/relationships" xmlns:m="http://schemas.openxmlformats.org/officeDocument/2006/math" xmlns:v="urn:schemas-microsoft-com:vml" xmlns:wp14="http://schemas.microsoft.com/office/word/2010/wordprocessingDrawing" xmlns:wp="http://schemas.openxmlformats.org/drawingml/2006/wordprocessingDrawing" xmlns:w10="urn:schemas-microsoft-com:office:word" xmlns:w="http://schemas.openxmlformats.org/wordprocessingml/2006/main" xmlns:w14="http://schemas.microsoft.com/office/word/2010/wordml" xmlns:w15="http://schemas.microsoft.com/office/word/2012/wordml" xmlns:w16cex="http://schemas.microsoft.com/office/word/2018/wordml/cex" xmlns:w16cid="http://schemas.microsoft.com/office/word/2016/wordml/cid" xmlns:w16="http://schemas.microsoft.com/office/word/2018/wordml" xmlns:w16du="http://schemas.microsoft.com/office/word/2023/wordml/word16du" xmlns:w16sdtdh="http://schemas.microsoft.com/office/word/2020/wordml/sdtdatahash" xmlns:w16sdtfl="http://schemas.microsoft.com/office/word/2024/wordml/sdtformatlock" xmlns:w16se="http://schemas.microsoft.com/office/word/2015/wordml/symex" xmlns:wpg="http://schemas.microsoft.com/office/word/2010/wordprocessingGroup" xmlns:wpi="http://schemas.microsoft.com/office/word/2010/wordprocessingInk" xmlns:wne="http://schemas.microsoft.com/office/word/2006/wordml" xmlns:wps="http://schemas.microsoft.com/office/word/2010/wordprocessingShape" mc:Ignorable="w14 w15 w16se w16cid w16 w16cex w16sdtdh w16sdtfl w16du wp14">
   <w:body>
     <w:p>
       <w:pPr>
@@ -13297,6 +13297,7 @@
             <w:checkBox>
               <w:sizeAuto/>
               <w:default w:val="0"/>
+              <w:checked/>
             </w:checkBox>
           </w:ffData>
         </w:fldChar>
@@ -17744,7 +17745,23 @@
           <w:noProof/>
           <w:lang w:val="en-US"/>
         </w:rPr>
-        <w:t>(ii) Participation is solicited from prolific.com, which is joined by more than 200.000 individuals according to their web-site. A sample of 30-50 participants will be targeted for our study.</w:t>
+        <w:t>(ii) Participation is solicited from prolific.com, which is joined by more than 200</w:t>
+      </w:r>
+      <w:r>
+        <w:rPr>
+          <w:rFonts w:ascii="Arial" w:hAnsi="Arial" w:cs="Arial"/>
+          <w:noProof/>
+          <w:lang w:val="en-US"/>
+        </w:rPr>
+        <w:t>,</w:t>
+      </w:r>
+      <w:r>
+        <w:rPr>
+          <w:rFonts w:ascii="Arial" w:hAnsi="Arial" w:cs="Arial"/>
+          <w:noProof/>
+          <w:lang w:val="en-US"/>
+        </w:rPr>
+        <w:t>000 individuals according to their web-site. A sample of 30-50 participants will be targeted for our study.</w:t>
       </w:r>
     </w:p>
     <w:p>
@@ -19563,7 +19580,71 @@
           <w:noProof/>
           <w:lang w:val="en-US"/>
         </w:rPr>
-        <w:t>GBP 4.5 ($8 CAD) for 30' involvement</w:t>
+        <w:t xml:space="preserve">GBP </w:t>
+      </w:r>
+      <w:r>
+        <w:rPr>
+          <w:rFonts w:ascii="Arial" w:hAnsi="Arial" w:cs="Arial"/>
+          <w:noProof/>
+          <w:lang w:val="en-US"/>
+        </w:rPr>
+        <w:t>6</w:t>
+      </w:r>
+      <w:r>
+        <w:rPr>
+          <w:rFonts w:ascii="Arial" w:hAnsi="Arial" w:cs="Arial"/>
+          <w:noProof/>
+          <w:lang w:val="en-US"/>
+        </w:rPr>
+        <w:t>.</w:t>
+      </w:r>
+      <w:r>
+        <w:rPr>
+          <w:rFonts w:ascii="Arial" w:hAnsi="Arial" w:cs="Arial"/>
+          <w:noProof/>
+          <w:lang w:val="en-US"/>
+        </w:rPr>
+        <w:t>2</w:t>
+      </w:r>
+      <w:r>
+        <w:rPr>
+          <w:rFonts w:ascii="Arial" w:hAnsi="Arial" w:cs="Arial"/>
+          <w:noProof/>
+          <w:lang w:val="en-US"/>
+        </w:rPr>
+        <w:t>5 ($</w:t>
+      </w:r>
+      <w:r>
+        <w:rPr>
+          <w:rFonts w:ascii="Arial" w:hAnsi="Arial" w:cs="Arial"/>
+          <w:noProof/>
+          <w:lang w:val="en-US"/>
+        </w:rPr>
+        <w:t>12</w:t>
+      </w:r>
+      <w:r>
+        <w:rPr>
+          <w:rFonts w:ascii="Arial" w:hAnsi="Arial" w:cs="Arial"/>
+          <w:noProof/>
+          <w:lang w:val="en-US"/>
+        </w:rPr>
+        <w:t xml:space="preserve"> CAD) for </w:t>
+      </w:r>
+      <w:r>
+        <w:rPr>
+          <w:rFonts w:ascii="Arial" w:hAnsi="Arial" w:cs="Arial"/>
+          <w:noProof/>
+          <w:lang w:val="en-US"/>
+        </w:rPr>
+        <w:t>45</w:t>
+      </w:r>
+      <w:r>
+        <w:rPr>
+          <w:rFonts w:ascii="Arial" w:hAnsi="Arial" w:cs="Arial"/>
+          <w:noProof/>
+          <w:lang w:val="en-US"/>
+        </w:rPr>
+        <w:t>' involvement</w:t>
       </w:r>
       <w:r>
         <w:rPr>
@@ -23093,16 +23174,153 @@
         <w:jc w:val="both"/>
         <w:rPr>
           <w:rFonts w:ascii="Arial" w:hAnsi="Arial" w:cs="Arial"/>
-          <w:b/>
-        </w:rPr>
-      </w:pPr>
-      <w:r>
-        <w:rPr>
-          <w:rFonts w:ascii="Arial" w:hAnsi="Arial" w:cs="Arial"/>
           <w:noProof/>
           <w:lang w:val="en-US"/>
         </w:rPr>
-        <w:t xml:space="preserve">(v) A 30 minute involvement is estimated. </w:t>
+      </w:pPr>
+      <w:r>
+        <w:rPr>
+          <w:rFonts w:ascii="Arial" w:hAnsi="Arial" w:cs="Arial"/>
+          <w:noProof/>
+          <w:lang w:val="en-US"/>
+        </w:rPr>
+        <w:t xml:space="preserve">(v) A </w:t>
+      </w:r>
+      <w:r>
+        <w:rPr>
+          <w:rFonts w:ascii="Arial" w:hAnsi="Arial" w:cs="Arial"/>
+          <w:noProof/>
+          <w:lang w:val="en-US"/>
+        </w:rPr>
+        <w:t>45</w:t>
+      </w:r>
+      <w:r>
+        <w:rPr>
+          <w:rFonts w:ascii="Arial" w:hAnsi="Arial" w:cs="Arial"/>
+          <w:noProof/>
+          <w:lang w:val="en-US"/>
+        </w:rPr>
+        <w:t xml:space="preserve"> minute involvement is estimated.</w:t>
+      </w:r>
+    </w:p>
+    <w:p>
+      <w:pPr>
+        <w:pStyle w:val="ListParagraph"/>
+        <w:tabs>
+          <w:tab w:val="left" w:pos="-360"/>
+          <w:tab w:val="left" w:pos="0"/>
+          <w:tab w:val="left" w:pos="1800"/>
+          <w:tab w:val="left" w:pos="2520"/>
+          <w:tab w:val="left" w:pos="3240"/>
+          <w:tab w:val="left" w:pos="3960"/>
+          <w:tab w:val="left" w:pos="4680"/>
+          <w:tab w:val="left" w:pos="5400"/>
+          <w:tab w:val="left" w:pos="6120"/>
+          <w:tab w:val="left" w:pos="6840"/>
+          <w:tab w:val="left" w:pos="7560"/>
+          <w:tab w:val="left" w:pos="8280"/>
+          <w:tab w:val="left" w:pos="9000"/>
+        </w:tabs>
+        <w:ind w:left="810"/>
+        <w:jc w:val="both"/>
+        <w:rPr>
+          <w:rFonts w:ascii="Arial" w:hAnsi="Arial" w:cs="Arial"/>
+          <w:noProof/>
+          <w:lang w:val="en-US"/>
+        </w:rPr>
+      </w:pPr>
+    </w:p>
+    <w:p>
+      <w:pPr>
+        <w:pStyle w:val="ListParagraph"/>
+        <w:tabs>
+          <w:tab w:val="left" w:pos="-360"/>
+          <w:tab w:val="left" w:pos="0"/>
+          <w:tab w:val="left" w:pos="1800"/>
+          <w:tab w:val="left" w:pos="2520"/>
+          <w:tab w:val="left" w:pos="3240"/>
+          <w:tab w:val="left" w:pos="3960"/>
+          <w:tab w:val="left" w:pos="4680"/>
+          <w:tab w:val="left" w:pos="5400"/>
+          <w:tab w:val="left" w:pos="6120"/>
+          <w:tab w:val="left" w:pos="6840"/>
+          <w:tab w:val="left" w:pos="7560"/>
+          <w:tab w:val="left" w:pos="8280"/>
+          <w:tab w:val="left" w:pos="9000"/>
+        </w:tabs>
+        <w:ind w:left="810"/>
+        <w:jc w:val="both"/>
+        <w:rPr>
+          <w:rFonts w:ascii="Arial" w:hAnsi="Arial" w:cs="Arial"/>
+          <w:noProof/>
+          <w:lang w:val="en-US"/>
+        </w:rPr>
+      </w:pPr>
+    </w:p>
+    <w:p>
+      <w:pPr>
+        <w:pStyle w:val="ListParagraph"/>
+        <w:tabs>
+          <w:tab w:val="left" w:pos="-360"/>
+          <w:tab w:val="left" w:pos="0"/>
+          <w:tab w:val="left" w:pos="1800"/>
+          <w:tab w:val="left" w:pos="2520"/>
+          <w:tab w:val="left" w:pos="3240"/>
+          <w:tab w:val="left" w:pos="3960"/>
+          <w:tab w:val="left" w:pos="4680"/>
+          <w:tab w:val="left" w:pos="5400"/>
+          <w:tab w:val="left" w:pos="6120"/>
+          <w:tab w:val="left" w:pos="6840"/>
+          <w:tab w:val="left" w:pos="7560"/>
+          <w:tab w:val="left" w:pos="8280"/>
+          <w:tab w:val="left" w:pos="9000"/>
+        </w:tabs>
+        <w:ind w:left="810"/>
+        <w:jc w:val="both"/>
+        <w:rPr>
+          <w:rFonts w:ascii="Arial" w:hAnsi="Arial" w:cs="Arial"/>
+          <w:b/>
+        </w:rPr>
+      </w:pPr>
+      <w:r>
+        <w:rPr>
+          <w:rFonts w:ascii="Arial" w:hAnsi="Arial" w:cs="Arial"/>
+          <w:noProof/>
+          <w:lang w:val="en-US"/>
+        </w:rPr>
+        <w:t xml:space="preserve">Participants may be </w:t>
+      </w:r>
+      <w:r>
+        <w:rPr>
+          <w:rFonts w:ascii="Arial" w:hAnsi="Arial" w:cs="Arial"/>
+          <w:noProof/>
+          <w:lang w:val="en-US"/>
+        </w:rPr>
+        <w:t xml:space="preserve">randomly selected </w:t>
+      </w:r>
+      <w:r>
+        <w:rPr>
+          <w:rFonts w:ascii="Arial" w:hAnsi="Arial" w:cs="Arial"/>
+          <w:noProof/>
+          <w:lang w:val="en-US"/>
+        </w:rPr>
+        <w:t>to take another session for validation purposes</w:t>
+      </w:r>
+      <w:r>
+        <w:rPr>
+          <w:rFonts w:ascii="Arial" w:hAnsi="Arial" w:cs="Arial"/>
+          <w:noProof/>
+          <w:lang w:val="en-US"/>
+        </w:rPr>
+        <w:t xml:space="preserve"> (test-retest reliability). They will undergo the exact same tasks.</w:t>
+      </w:r>
+      <w:r>
+        <w:rPr>
+          <w:rFonts w:ascii="Arial" w:hAnsi="Arial" w:cs="Arial"/>
+          <w:noProof/>
+          <w:lang w:val="en-US"/>
+        </w:rPr>
+        <w:t xml:space="preserve"> </w:t>
       </w:r>
       <w:r>
         <w:rPr>
@@ -24621,6 +24839,7 @@
         <w:rPr>
           <w:rFonts w:ascii="Arial" w:hAnsi="Arial" w:cs="Arial"/>
         </w:rPr>
+        <w:lastRenderedPageBreak/>
         <w:tab/>
       </w:r>
       <w:r>
@@ -24824,7 +25043,6 @@
           <w:b/>
           <w:lang w:val="en-US"/>
         </w:rPr>
-        <w:lastRenderedPageBreak/>
         <w:t xml:space="preserve">What, if </w:t>
       </w:r>
       <w:proofErr w:type="gramStart"/>
@@ -26514,23 +26732,7 @@
           <w:rFonts w:ascii="Arial" w:hAnsi="Arial" w:cs="Arial"/>
           <w:lang w:val="en-US"/>
         </w:rPr>
-        <w:t xml:space="preserve"> What was the participants’ understanding of the use of the data or materials?  </w:t>
-      </w:r>
-      <w:proofErr w:type="gramStart"/>
-      <w:r>
-        <w:rPr>
-          <w:rFonts w:ascii="Arial" w:hAnsi="Arial" w:cs="Arial"/>
-          <w:lang w:val="en-US"/>
-        </w:rPr>
-        <w:t>Is this understanding</w:t>
-      </w:r>
-      <w:proofErr w:type="gramEnd"/>
-      <w:r>
-        <w:rPr>
-          <w:rFonts w:ascii="Arial" w:hAnsi="Arial" w:cs="Arial"/>
-          <w:lang w:val="en-US"/>
-        </w:rPr>
-        <w:t xml:space="preserve"> consistent with the proposed use?  If not, please explain.  </w:t>
+        <w:t xml:space="preserve"> What was the participants’ understanding of the use of the data or materials?  Is this understanding consistent with the proposed use?  If not, please explain.  </w:t>
       </w:r>
     </w:p>
     <w:p>
@@ -26691,6 +26893,7 @@
         <w:rPr>
           <w:rFonts w:ascii="Arial" w:hAnsi="Arial" w:cs="Arial"/>
         </w:rPr>
+        <w:lastRenderedPageBreak/>
         <w:t xml:space="preserve">Are you using </w:t>
       </w:r>
       <w:r>
@@ -29320,6 +29523,7 @@
           <w:b/>
           <w:bCs/>
         </w:rPr>
+        <w:lastRenderedPageBreak/>
         <w:t>If you checked ‘Yes’ to the previous question</w:t>
       </w:r>
       <w:r>
@@ -29356,14 +29560,7 @@
         <w:rPr>
           <w:rFonts w:ascii="Arial" w:hAnsi="Arial" w:cs="Arial"/>
         </w:rPr>
-        <w:t xml:space="preserve">Please note as per </w:t>
-      </w:r>
-      <w:r>
-        <w:rPr>
-          <w:rFonts w:ascii="Arial" w:hAnsi="Arial" w:cs="Arial"/>
-        </w:rPr>
-        <w:lastRenderedPageBreak/>
-        <w:t>TCPS2 Article 9.20, researchers shall, through community engagement as appropriate, address any potential inadvertent identification of communities, or misuse of traditional knowledge prior to initiating secondary use.</w:t>
+        <w:t>Please note as per TCPS2 Article 9.20, researchers shall, through community engagement as appropriate, address any potential inadvertent identification of communities, or misuse of traditional knowledge prior to initiating secondary use.</w:t>
       </w:r>
     </w:p>
     <w:p>
@@ -31900,7 +32097,6 @@
           <w:rFonts w:ascii="Arial" w:hAnsi="Arial" w:cs="Arial"/>
           <w:b/>
         </w:rPr>
-        <w:lastRenderedPageBreak/>
         <w:t>Is there</w:t>
       </w:r>
       <w:r>
@@ -34143,6 +34339,7 @@
           <w:snapToGrid/>
           <w:lang w:val="en-US"/>
         </w:rPr>
+        <w:lastRenderedPageBreak/>
         <w:t>Researchers must re-obtain consent from the participants once the debriefing statement has been provided.  Participants shall be provided with and sign the “</w:t>
       </w:r>
       <w:hyperlink r:id="rId20" w:tgtFrame="_blank" w:history="1">
@@ -34216,7 +34413,6 @@
           <w:snapToGrid/>
           <w:lang w:val="en-US"/>
         </w:rPr>
-        <w:lastRenderedPageBreak/>
         <w:t xml:space="preserve">If a debriefing statement </w:t>
       </w:r>
       <w:proofErr w:type="gramStart"/>
@@ -36344,7 +36540,16 @@
           <w:noProof/>
           <w:lang w:val="en-US"/>
         </w:rPr>
-        <w:t xml:space="preserve"> the dataset will become available for utilization (secondary data analysis, replications) by the reseach community.</w:t>
+        <w:t xml:space="preserve"> the dataset will become available for </w:t>
+      </w:r>
+      <w:r>
+        <w:rPr>
+          <w:rFonts w:ascii="Arial" w:hAnsi="Arial" w:cs="Arial"/>
+          <w:noProof/>
+          <w:lang w:val="en-US"/>
+        </w:rPr>
+        <w:lastRenderedPageBreak/>
+        <w:t>utilization (secondary data analysis, replications) by the reseach community.</w:t>
       </w:r>
     </w:p>
     <w:p>
@@ -36439,16 +36644,7 @@
           <w:noProof/>
           <w:lang w:val="en-US"/>
         </w:rPr>
-        <w:t xml:space="preserve">which is collected </w:t>
-      </w:r>
-      <w:r>
-        <w:rPr>
-          <w:rFonts w:ascii="Arial" w:hAnsi="Arial" w:cs="Arial"/>
-          <w:noProof/>
-          <w:lang w:val="en-US"/>
-        </w:rPr>
-        <w:lastRenderedPageBreak/>
-        <w:t xml:space="preserve">for the administration of the inducement will be replaced by a internal random ID. In addition, the </w:t>
+        <w:t xml:space="preserve">which is collected for the administration of the inducement will be replaced by a internal random ID. In addition, the </w:t>
       </w:r>
       <w:r>
         <w:rPr>
@@ -37632,24 +37828,8 @@
           <w:noProof/>
           <w:lang w:val="en-US"/>
         </w:rPr>
-        <w:t>Data will be made available in Dataverse and potentially the PIs personal web-page and retained there indefinitelly. The PIs personal web-page contains a list of his publications. The PI may (in addition or instead of a Dataverse entry) upload a CSV file with the data on that server and refer to the file through a hyperlink next to the corresponding publication entry.</w:t>
-      </w:r>
-    </w:p>
-    <w:p>
-      <w:pPr>
-        <w:pStyle w:val="ListParagraph"/>
-        <w:widowControl/>
-        <w:autoSpaceDE w:val="0"/>
-        <w:autoSpaceDN w:val="0"/>
-        <w:adjustRightInd w:val="0"/>
-        <w:ind w:left="810"/>
-        <w:jc w:val="both"/>
-        <w:rPr>
-          <w:rFonts w:ascii="Arial" w:hAnsi="Arial" w:cs="Arial"/>
-          <w:noProof/>
-          <w:lang w:val="en-US"/>
-        </w:rPr>
-      </w:pPr>
+        <w:t>Data will be made available in Dataverse and retained there indefinitelly.</w:t>
+      </w:r>
     </w:p>
     <w:p>
       <w:pPr>
@@ -37799,27 +37979,7 @@
           <w:snapToGrid/>
           <w:lang w:val="en-US"/>
         </w:rPr>
-        <w:t xml:space="preserve">e.g., it is not feasible to de-identify data, there is </w:t>
-      </w:r>
-      <w:proofErr w:type="gramStart"/>
-      <w:r>
-        <w:rPr>
-          <w:rFonts w:ascii="Arial" w:hAnsi="Arial" w:cs="Arial"/>
-          <w:b/>
-          <w:snapToGrid/>
-          <w:lang w:val="en-US"/>
-        </w:rPr>
-        <w:t>a high risk</w:t>
-      </w:r>
-      <w:proofErr w:type="gramEnd"/>
-      <w:r>
-        <w:rPr>
-          <w:rFonts w:ascii="Arial" w:hAnsi="Arial" w:cs="Arial"/>
-          <w:b/>
-          <w:snapToGrid/>
-          <w:lang w:val="en-US"/>
-        </w:rPr>
-        <w:t xml:space="preserve"> of re-identifying or relinking the data, exposure of the data might cause vulnerability or harm to the participants or their communities, the topic of the data is sensitive, etc.</w:t>
+        <w:t>e.g., it is not feasible to de-identify data, there is a high risk of re-identifying or relinking the data, exposure of the data might cause vulnerability or harm to the participants or their communities, the topic of the data is sensitive, etc.</w:t>
       </w:r>
       <w:r>
         <w:rPr>
@@ -37905,7 +38065,6 @@
           <w:snapToGrid/>
           <w:lang w:val="en-US"/>
         </w:rPr>
-        <w:lastRenderedPageBreak/>
         <w:t xml:space="preserve"> </w:t>
       </w:r>
       <w:r>
@@ -38015,6 +38174,7 @@
           <w:snapToGrid/>
           <w:lang w:val="en-US"/>
         </w:rPr>
+        <w:lastRenderedPageBreak/>
         <w:t xml:space="preserve">Provide </w:t>
       </w:r>
       <w:r>
@@ -38929,7 +39089,7 @@
           <w:noProof/>
           <w:lang w:val="en-US"/>
         </w:rPr>
-        <w:t>Written publication and reports, data archive (dataverse, PI's web page).</w:t>
+        <w:t>Written publication and reports, data archive (dataverse).</w:t>
       </w:r>
       <w:r>
         <w:rPr>
@@ -39760,7 +39920,6 @@
             <w:szCs w:val="18"/>
             <w:lang w:val="en-US"/>
           </w:rPr>
-          <w:lastRenderedPageBreak/>
           <w:t>Research Involving Human Participants</w:t>
         </w:r>
       </w:hyperlink>
@@ -39771,7 +39930,17 @@
           <w:szCs w:val="18"/>
           <w:lang w:val="en-US"/>
         </w:rPr>
-        <w:t xml:space="preserve">, and affirm that, to the best of my knowledge, this research conforms thereto. </w:t>
+        <w:t xml:space="preserve">, and affirm that, to the best of my knowledge, this research conforms </w:t>
+      </w:r>
+      <w:r>
+        <w:rPr>
+          <w:rFonts w:ascii="Arial" w:hAnsi="Arial" w:cs="Arial"/>
+          <w:sz w:val="18"/>
+          <w:szCs w:val="18"/>
+          <w:lang w:val="en-US"/>
+        </w:rPr>
+        <w:lastRenderedPageBreak/>
+        <w:t xml:space="preserve">thereto. </w:t>
       </w:r>
       <w:r>
         <w:rPr>
@@ -40919,7 +41088,6 @@
         <w:id w:val="-1855652367"/>
         <w:picture/>
       </w:sdtPr>
-      <w:sdtEndPr/>
       <w:sdtContent>
         <w:p>
           <w:pPr>
@@ -41328,7 +41496,6 @@
         <w:showingPlcHdr/>
         <w:picture/>
       </w:sdtPr>
-      <w:sdtEndPr/>
       <w:sdtContent>
         <w:p>
           <w:pPr>
@@ -41701,7 +41868,7 @@
 </file>
 
 <file path=word/endnotes.xml><?xml version="1.0" encoding="utf-8"?>
-<w:endnotes xmlns:wpc="http://schemas.microsoft.com/office/word/2010/wordprocessingCanvas" xmlns:cx="http://schemas.microsoft.com/office/drawing/2014/chartex" xmlns:cx1="http://schemas.microsoft.com/office/drawing/2015/9/8/chartex" xmlns:cx2="http://schemas.microsoft.com/office/drawing/2015/10/21/chartex" xmlns:cx3="http://schemas.microsoft.com/office/drawing/2016/5/9/chartex" xmlns:cx4="http://schemas.microsoft.com/office/drawing/2016/5/10/chartex" xmlns:cx5="http://schemas.microsoft.com/office/drawing/2016/5/11/chartex" xmlns:cx6="http://schemas.microsoft.com/office/drawing/2016/5/12/chartex" xmlns:cx7="http://schemas.microsoft.com/office/drawing/2016/5/13/chartex" xmlns:cx8="http://schemas.microsoft.com/office/drawing/2016/5/14/chartex" xmlns:mc="http://schemas.openxmlformats.org/markup-compatibility/2006" xmlns:aink="http://schemas.microsoft.com/office/drawing/2016/ink" xmlns:am3d="http://schemas.microsoft.com/office/drawing/2017/model3d" xmlns:o="urn:schemas-microsoft-com:office:office" xmlns:oel="http://schemas.microsoft.com/office/2019/extlst" xmlns:r="http://schemas.openxmlformats.org/officeDocument/2006/relationships" xmlns:m="http://schemas.openxmlformats.org/officeDocument/2006/math" xmlns:v="urn:schemas-microsoft-com:vml" xmlns:wp14="http://schemas.microsoft.com/office/word/2010/wordprocessingDrawing" xmlns:wp="http://schemas.openxmlformats.org/drawingml/2006/wordprocessingDrawing" xmlns:w10="urn:schemas-microsoft-com:office:word" xmlns:w="http://schemas.openxmlformats.org/wordprocessingml/2006/main" xmlns:w14="http://schemas.microsoft.com/office/word/2010/wordml" xmlns:w15="http://schemas.microsoft.com/office/word/2012/wordml" xmlns:w16cex="http://schemas.microsoft.com/office/word/2018/wordml/cex" xmlns:w16cid="http://schemas.microsoft.com/office/word/2016/wordml/cid" xmlns:w16="http://schemas.microsoft.com/office/word/2018/wordml" xmlns:w16du="http://schemas.microsoft.com/office/word/2023/wordml/word16du" xmlns:w16sdtdh="http://schemas.microsoft.com/office/word/2020/wordml/sdtdatahash" xmlns:w16se="http://schemas.microsoft.com/office/word/2015/wordml/symex" xmlns:wpg="http://schemas.microsoft.com/office/word/2010/wordprocessingGroup" xmlns:wpi="http://schemas.microsoft.com/office/word/2010/wordprocessingInk" xmlns:wne="http://schemas.microsoft.com/office/word/2006/wordml" xmlns:wps="http://schemas.microsoft.com/office/word/2010/wordprocessingShape" mc:Ignorable="w14 w15 w16se w16cid w16 w16cex w16sdtdh w16du wp14">
+<w:endnotes xmlns:wpc="http://schemas.microsoft.com/office/word/2010/wordprocessingCanvas" xmlns:cx="http://schemas.microsoft.com/office/drawing/2014/chartex" xmlns:cx1="http://schemas.microsoft.com/office/drawing/2015/9/8/chartex" xmlns:cx2="http://schemas.microsoft.com/office/drawing/2015/10/21/chartex" xmlns:cx3="http://schemas.microsoft.com/office/drawing/2016/5/9/chartex" xmlns:cx4="http://schemas.microsoft.com/office/drawing/2016/5/10/chartex" xmlns:cx5="http://schemas.microsoft.com/office/drawing/2016/5/11/chartex" xmlns:cx6="http://schemas.microsoft.com/office/drawing/2016/5/12/chartex" xmlns:cx7="http://schemas.microsoft.com/office/drawing/2016/5/13/chartex" xmlns:cx8="http://schemas.microsoft.com/office/drawing/2016/5/14/chartex" xmlns:mc="http://schemas.openxmlformats.org/markup-compatibility/2006" xmlns:aink="http://schemas.microsoft.com/office/drawing/2016/ink" xmlns:am3d="http://schemas.microsoft.com/office/drawing/2017/model3d" xmlns:o="urn:schemas-microsoft-com:office:office" xmlns:oel="http://schemas.microsoft.com/office/2019/extlst" xmlns:r="http://schemas.openxmlformats.org/officeDocument/2006/relationships" xmlns:m="http://schemas.openxmlformats.org/officeDocument/2006/math" xmlns:v="urn:schemas-microsoft-com:vml" xmlns:wp14="http://schemas.microsoft.com/office/word/2010/wordprocessingDrawing" xmlns:wp="http://schemas.openxmlformats.org/drawingml/2006/wordprocessingDrawing" xmlns:w10="urn:schemas-microsoft-com:office:word" xmlns:w="http://schemas.openxmlformats.org/wordprocessingml/2006/main" xmlns:w14="http://schemas.microsoft.com/office/word/2010/wordml" xmlns:w15="http://schemas.microsoft.com/office/word/2012/wordml" xmlns:w16cex="http://schemas.microsoft.com/office/word/2018/wordml/cex" xmlns:w16cid="http://schemas.microsoft.com/office/word/2016/wordml/cid" xmlns:w16="http://schemas.microsoft.com/office/word/2018/wordml" xmlns:w16du="http://schemas.microsoft.com/office/word/2023/wordml/word16du" xmlns:w16sdtdh="http://schemas.microsoft.com/office/word/2020/wordml/sdtdatahash" xmlns:w16sdtfl="http://schemas.microsoft.com/office/word/2024/wordml/sdtformatlock" xmlns:w16se="http://schemas.microsoft.com/office/word/2015/wordml/symex" xmlns:wpg="http://schemas.microsoft.com/office/word/2010/wordprocessingGroup" xmlns:wpi="http://schemas.microsoft.com/office/word/2010/wordprocessingInk" xmlns:wne="http://schemas.microsoft.com/office/word/2006/wordml" xmlns:wps="http://schemas.microsoft.com/office/word/2010/wordprocessingShape" mc:Ignorable="w14 w15 w16se w16cid w16 w16cex w16sdtdh w16sdtfl w16du wp14">
   <w:endnote w:type="separator" w:id="-1">
     <w:p>
       <w:r>
@@ -41720,7 +41887,7 @@
 </file>
 
 <file path=word/footer1.xml><?xml version="1.0" encoding="utf-8"?>
-<w:ftr xmlns:wpc="http://schemas.microsoft.com/office/word/2010/wordprocessingCanvas" xmlns:cx="http://schemas.microsoft.com/office/drawing/2014/chartex" xmlns:cx1="http://schemas.microsoft.com/office/drawing/2015/9/8/chartex" xmlns:cx2="http://schemas.microsoft.com/office/drawing/2015/10/21/chartex" xmlns:cx3="http://schemas.microsoft.com/office/drawing/2016/5/9/chartex" xmlns:cx4="http://schemas.microsoft.com/office/drawing/2016/5/10/chartex" xmlns:cx5="http://schemas.microsoft.com/office/drawing/2016/5/11/chartex" xmlns:cx6="http://schemas.microsoft.com/office/drawing/2016/5/12/chartex" xmlns:cx7="http://schemas.microsoft.com/office/drawing/2016/5/13/chartex" xmlns:cx8="http://schemas.microsoft.com/office/drawing/2016/5/14/chartex" xmlns:mc="http://schemas.openxmlformats.org/markup-compatibility/2006" xmlns:aink="http://schemas.microsoft.com/office/drawing/2016/ink" xmlns:am3d="http://schemas.microsoft.com/office/drawing/2017/model3d" xmlns:o="urn:schemas-microsoft-com:office:office" xmlns:oel="http://schemas.microsoft.com/office/2019/extlst" xmlns:r="http://schemas.openxmlformats.org/officeDocument/2006/relationships" xmlns:m="http://schemas.openxmlformats.org/officeDocument/2006/math" xmlns:v="urn:schemas-microsoft-com:vml" xmlns:wp14="http://schemas.microsoft.com/office/word/2010/wordprocessingDrawing" xmlns:wp="http://schemas.openxmlformats.org/drawingml/2006/wordprocessingDrawing" xmlns:w10="urn:schemas-microsoft-com:office:word" xmlns:w="http://schemas.openxmlformats.org/wordprocessingml/2006/main" xmlns:w14="http://schemas.microsoft.com/office/word/2010/wordml" xmlns:w15="http://schemas.microsoft.com/office/word/2012/wordml" xmlns:w16cex="http://schemas.microsoft.com/office/word/2018/wordml/cex" xmlns:w16cid="http://schemas.microsoft.com/office/word/2016/wordml/cid" xmlns:w16="http://schemas.microsoft.com/office/word/2018/wordml" xmlns:w16du="http://schemas.microsoft.com/office/word/2023/wordml/word16du" xmlns:w16sdtdh="http://schemas.microsoft.com/office/word/2020/wordml/sdtdatahash" xmlns:w16se="http://schemas.microsoft.com/office/word/2015/wordml/symex" xmlns:wpg="http://schemas.microsoft.com/office/word/2010/wordprocessingGroup" xmlns:wpi="http://schemas.microsoft.com/office/word/2010/wordprocessingInk" xmlns:wne="http://schemas.microsoft.com/office/word/2006/wordml" xmlns:wps="http://schemas.microsoft.com/office/word/2010/wordprocessingShape" mc:Ignorable="w14 w15 w16se w16cid w16 w16cex w16sdtdh w16du wp14">
+<w:ftr xmlns:wpc="http://schemas.microsoft.com/office/word/2010/wordprocessingCanvas" xmlns:cx="http://schemas.microsoft.com/office/drawing/2014/chartex" xmlns:cx1="http://schemas.microsoft.com/office/drawing/2015/9/8/chartex" xmlns:cx2="http://schemas.microsoft.com/office/drawing/2015/10/21/chartex" xmlns:cx3="http://schemas.microsoft.com/office/drawing/2016/5/9/chartex" xmlns:cx4="http://schemas.microsoft.com/office/drawing/2016/5/10/chartex" xmlns:cx5="http://schemas.microsoft.com/office/drawing/2016/5/11/chartex" xmlns:cx6="http://schemas.microsoft.com/office/drawing/2016/5/12/chartex" xmlns:cx7="http://schemas.microsoft.com/office/drawing/2016/5/13/chartex" xmlns:cx8="http://schemas.microsoft.com/office/drawing/2016/5/14/chartex" xmlns:mc="http://schemas.openxmlformats.org/markup-compatibility/2006" xmlns:aink="http://schemas.microsoft.com/office/drawing/2016/ink" xmlns:am3d="http://schemas.microsoft.com/office/drawing/2017/model3d" xmlns:o="urn:schemas-microsoft-com:office:office" xmlns:oel="http://schemas.microsoft.com/office/2019/extlst" xmlns:r="http://schemas.openxmlformats.org/officeDocument/2006/relationships" xmlns:m="http://schemas.openxmlformats.org/officeDocument/2006/math" xmlns:v="urn:schemas-microsoft-com:vml" xmlns:wp14="http://schemas.microsoft.com/office/word/2010/wordprocessingDrawing" xmlns:wp="http://schemas.openxmlformats.org/drawingml/2006/wordprocessingDrawing" xmlns:w10="urn:schemas-microsoft-com:office:word" xmlns:w="http://schemas.openxmlformats.org/wordprocessingml/2006/main" xmlns:w14="http://schemas.microsoft.com/office/word/2010/wordml" xmlns:w15="http://schemas.microsoft.com/office/word/2012/wordml" xmlns:w16cex="http://schemas.microsoft.com/office/word/2018/wordml/cex" xmlns:w16cid="http://schemas.microsoft.com/office/word/2016/wordml/cid" xmlns:w16="http://schemas.microsoft.com/office/word/2018/wordml" xmlns:w16du="http://schemas.microsoft.com/office/word/2023/wordml/word16du" xmlns:w16sdtdh="http://schemas.microsoft.com/office/word/2020/wordml/sdtdatahash" xmlns:w16sdtfl="http://schemas.microsoft.com/office/word/2024/wordml/sdtformatlock" xmlns:w16se="http://schemas.microsoft.com/office/word/2015/wordml/symex" xmlns:wpg="http://schemas.microsoft.com/office/word/2010/wordprocessingGroup" xmlns:wpi="http://schemas.microsoft.com/office/word/2010/wordprocessingInk" xmlns:wne="http://schemas.microsoft.com/office/word/2006/wordml" xmlns:wps="http://schemas.microsoft.com/office/word/2010/wordprocessingShape" mc:Ignorable="w14 w15 w16se w16cid w16 w16cex w16sdtdh w16sdtfl w16du wp14">
   <w:sdt>
     <w:sdtPr>
       <w:rPr>
@@ -41846,7 +42013,7 @@
 </file>
 
 <file path=word/footnotes.xml><?xml version="1.0" encoding="utf-8"?>
-<w:footnotes xmlns:wpc="http://schemas.microsoft.com/office/word/2010/wordprocessingCanvas" xmlns:cx="http://schemas.microsoft.com/office/drawing/2014/chartex" xmlns:cx1="http://schemas.microsoft.com/office/drawing/2015/9/8/chartex" xmlns:cx2="http://schemas.microsoft.com/office/drawing/2015/10/21/chartex" xmlns:cx3="http://schemas.microsoft.com/office/drawing/2016/5/9/chartex" xmlns:cx4="http://schemas.microsoft.com/office/drawing/2016/5/10/chartex" xmlns:cx5="http://schemas.microsoft.com/office/drawing/2016/5/11/chartex" xmlns:cx6="http://schemas.microsoft.com/office/drawing/2016/5/12/chartex" xmlns:cx7="http://schemas.microsoft.com/office/drawing/2016/5/13/chartex" xmlns:cx8="http://schemas.microsoft.com/office/drawing/2016/5/14/chartex" xmlns:mc="http://schemas.openxmlformats.org/markup-compatibility/2006" xmlns:aink="http://schemas.microsoft.com/office/drawing/2016/ink" xmlns:am3d="http://schemas.microsoft.com/office/drawing/2017/model3d" xmlns:o="urn:schemas-microsoft-com:office:office" xmlns:oel="http://schemas.microsoft.com/office/2019/extlst" xmlns:r="http://schemas.openxmlformats.org/officeDocument/2006/relationships" xmlns:m="http://schemas.openxmlformats.org/officeDocument/2006/math" xmlns:v="urn:schemas-microsoft-com:vml" xmlns:wp14="http://schemas.microsoft.com/office/word/2010/wordprocessingDrawing" xmlns:wp="http://schemas.openxmlformats.org/drawingml/2006/wordprocessingDrawing" xmlns:w10="urn:schemas-microsoft-com:office:word" xmlns:w="http://schemas.openxmlformats.org/wordprocessingml/2006/main" xmlns:w14="http://schemas.microsoft.com/office/word/2010/wordml" xmlns:w15="http://schemas.microsoft.com/office/word/2012/wordml" xmlns:w16cex="http://schemas.microsoft.com/office/word/2018/wordml/cex" xmlns:w16cid="http://schemas.microsoft.com/office/word/2016/wordml/cid" xmlns:w16="http://schemas.microsoft.com/office/word/2018/wordml" xmlns:w16du="http://schemas.microsoft.com/office/word/2023/wordml/word16du" xmlns:w16sdtdh="http://schemas.microsoft.com/office/word/2020/wordml/sdtdatahash" xmlns:w16se="http://schemas.microsoft.com/office/word/2015/wordml/symex" xmlns:wpg="http://schemas.microsoft.com/office/word/2010/wordprocessingGroup" xmlns:wpi="http://schemas.microsoft.com/office/word/2010/wordprocessingInk" xmlns:wne="http://schemas.microsoft.com/office/word/2006/wordml" xmlns:wps="http://schemas.microsoft.com/office/word/2010/wordprocessingShape" mc:Ignorable="w14 w15 w16se w16cid w16 w16cex w16sdtdh w16du wp14">
+<w:footnotes xmlns:wpc="http://schemas.microsoft.com/office/word/2010/wordprocessingCanvas" xmlns:cx="http://schemas.microsoft.com/office/drawing/2014/chartex" xmlns:cx1="http://schemas.microsoft.com/office/drawing/2015/9/8/chartex" xmlns:cx2="http://schemas.microsoft.com/office/drawing/2015/10/21/chartex" xmlns:cx3="http://schemas.microsoft.com/office/drawing/2016/5/9/chartex" xmlns:cx4="http://schemas.microsoft.com/office/drawing/2016/5/10/chartex" xmlns:cx5="http://schemas.microsoft.com/office/drawing/2016/5/11/chartex" xmlns:cx6="http://schemas.microsoft.com/office/drawing/2016/5/12/chartex" xmlns:cx7="http://schemas.microsoft.com/office/drawing/2016/5/13/chartex" xmlns:cx8="http://schemas.microsoft.com/office/drawing/2016/5/14/chartex" xmlns:mc="http://schemas.openxmlformats.org/markup-compatibility/2006" xmlns:aink="http://schemas.microsoft.com/office/drawing/2016/ink" xmlns:am3d="http://schemas.microsoft.com/office/drawing/2017/model3d" xmlns:o="urn:schemas-microsoft-com:office:office" xmlns:oel="http://schemas.microsoft.com/office/2019/extlst" xmlns:r="http://schemas.openxmlformats.org/officeDocument/2006/relationships" xmlns:m="http://schemas.openxmlformats.org/officeDocument/2006/math" xmlns:v="urn:schemas-microsoft-com:vml" xmlns:wp14="http://schemas.microsoft.com/office/word/2010/wordprocessingDrawing" xmlns:wp="http://schemas.openxmlformats.org/drawingml/2006/wordprocessingDrawing" xmlns:w10="urn:schemas-microsoft-com:office:word" xmlns:w="http://schemas.openxmlformats.org/wordprocessingml/2006/main" xmlns:w14="http://schemas.microsoft.com/office/word/2010/wordml" xmlns:w15="http://schemas.microsoft.com/office/word/2012/wordml" xmlns:w16cex="http://schemas.microsoft.com/office/word/2018/wordml/cex" xmlns:w16cid="http://schemas.microsoft.com/office/word/2016/wordml/cid" xmlns:w16="http://schemas.microsoft.com/office/word/2018/wordml" xmlns:w16du="http://schemas.microsoft.com/office/word/2023/wordml/word16du" xmlns:w16sdtdh="http://schemas.microsoft.com/office/word/2020/wordml/sdtdatahash" xmlns:w16sdtfl="http://schemas.microsoft.com/office/word/2024/wordml/sdtformatlock" xmlns:w16se="http://schemas.microsoft.com/office/word/2015/wordml/symex" xmlns:wpg="http://schemas.microsoft.com/office/word/2010/wordprocessingGroup" xmlns:wpi="http://schemas.microsoft.com/office/word/2010/wordprocessingInk" xmlns:wne="http://schemas.microsoft.com/office/word/2006/wordml" xmlns:wps="http://schemas.microsoft.com/office/word/2010/wordprocessingShape" mc:Ignorable="w14 w15 w16se w16cid w16 w16cex w16sdtdh w16sdtfl w16du wp14">
   <w:footnote w:type="separator" w:id="-1">
     <w:p>
       <w:r>
@@ -41865,7 +42032,7 @@
 </file>
 
 <file path=word/numbering.xml><?xml version="1.0" encoding="utf-8"?>
-<w:numbering xmlns:wpc="http://schemas.microsoft.com/office/word/2010/wordprocessingCanvas" xmlns:cx="http://schemas.microsoft.com/office/drawing/2014/chartex" xmlns:cx1="http://schemas.microsoft.com/office/drawing/2015/9/8/chartex" xmlns:cx2="http://schemas.microsoft.com/office/drawing/2015/10/21/chartex" xmlns:cx3="http://schemas.microsoft.com/office/drawing/2016/5/9/chartex" xmlns:cx4="http://schemas.microsoft.com/office/drawing/2016/5/10/chartex" xmlns:cx5="http://schemas.microsoft.com/office/drawing/2016/5/11/chartex" xmlns:cx6="http://schemas.microsoft.com/office/drawing/2016/5/12/chartex" xmlns:cx7="http://schemas.microsoft.com/office/drawing/2016/5/13/chartex" xmlns:cx8="http://schemas.microsoft.com/office/drawing/2016/5/14/chartex" xmlns:mc="http://schemas.openxmlformats.org/markup-compatibility/2006" xmlns:aink="http://schemas.microsoft.com/office/drawing/2016/ink" xmlns:am3d="http://schemas.microsoft.com/office/drawing/2017/model3d" xmlns:o="urn:schemas-microsoft-com:office:office" xmlns:oel="http://schemas.microsoft.com/office/2019/extlst" xmlns:r="http://schemas.openxmlformats.org/officeDocument/2006/relationships" xmlns:m="http://schemas.openxmlformats.org/officeDocument/2006/math" xmlns:v="urn:schemas-microsoft-com:vml" xmlns:wp14="http://schemas.microsoft.com/office/word/2010/wordprocessingDrawing" xmlns:wp="http://schemas.openxmlformats.org/drawingml/2006/wordprocessingDrawing" xmlns:w10="urn:schemas-microsoft-com:office:word" xmlns:w="http://schemas.openxmlformats.org/wordprocessingml/2006/main" xmlns:w14="http://schemas.microsoft.com/office/word/2010/wordml" xmlns:w15="http://schemas.microsoft.com/office/word/2012/wordml" xmlns:w16cex="http://schemas.microsoft.com/office/word/2018/wordml/cex" xmlns:w16cid="http://schemas.microsoft.com/office/word/2016/wordml/cid" xmlns:w16="http://schemas.microsoft.com/office/word/2018/wordml" xmlns:w16du="http://schemas.microsoft.com/office/word/2023/wordml/word16du" xmlns:w16sdtdh="http://schemas.microsoft.com/office/word/2020/wordml/sdtdatahash" xmlns:w16se="http://schemas.microsoft.com/office/word/2015/wordml/symex" xmlns:wpg="http://schemas.microsoft.com/office/word/2010/wordprocessingGroup" xmlns:wpi="http://schemas.microsoft.com/office/word/2010/wordprocessingInk" xmlns:wne="http://schemas.microsoft.com/office/word/2006/wordml" xmlns:wps="http://schemas.microsoft.com/office/word/2010/wordprocessingShape" mc:Ignorable="w14 w15 w16se w16cid w16 w16cex w16sdtdh w16du wp14">
+<w:numbering xmlns:wpc="http://schemas.microsoft.com/office/word/2010/wordprocessingCanvas" xmlns:cx="http://schemas.microsoft.com/office/drawing/2014/chartex" xmlns:cx1="http://schemas.microsoft.com/office/drawing/2015/9/8/chartex" xmlns:cx2="http://schemas.microsoft.com/office/drawing/2015/10/21/chartex" xmlns:cx3="http://schemas.microsoft.com/office/drawing/2016/5/9/chartex" xmlns:cx4="http://schemas.microsoft.com/office/drawing/2016/5/10/chartex" xmlns:cx5="http://schemas.microsoft.com/office/drawing/2016/5/11/chartex" xmlns:cx6="http://schemas.microsoft.com/office/drawing/2016/5/12/chartex" xmlns:cx7="http://schemas.microsoft.com/office/drawing/2016/5/13/chartex" xmlns:cx8="http://schemas.microsoft.com/office/drawing/2016/5/14/chartex" xmlns:mc="http://schemas.openxmlformats.org/markup-compatibility/2006" xmlns:aink="http://schemas.microsoft.com/office/drawing/2016/ink" xmlns:am3d="http://schemas.microsoft.com/office/drawing/2017/model3d" xmlns:o="urn:schemas-microsoft-com:office:office" xmlns:oel="http://schemas.microsoft.com/office/2019/extlst" xmlns:r="http://schemas.openxmlformats.org/officeDocument/2006/relationships" xmlns:m="http://schemas.openxmlformats.org/officeDocument/2006/math" xmlns:v="urn:schemas-microsoft-com:vml" xmlns:wp14="http://schemas.microsoft.com/office/word/2010/wordprocessingDrawing" xmlns:wp="http://schemas.openxmlformats.org/drawingml/2006/wordprocessingDrawing" xmlns:w10="urn:schemas-microsoft-com:office:word" xmlns:w="http://schemas.openxmlformats.org/wordprocessingml/2006/main" xmlns:w14="http://schemas.microsoft.com/office/word/2010/wordml" xmlns:w15="http://schemas.microsoft.com/office/word/2012/wordml" xmlns:w16cex="http://schemas.microsoft.com/office/word/2018/wordml/cex" xmlns:w16cid="http://schemas.microsoft.com/office/word/2016/wordml/cid" xmlns:w16="http://schemas.microsoft.com/office/word/2018/wordml" xmlns:w16du="http://schemas.microsoft.com/office/word/2023/wordml/word16du" xmlns:w16sdtdh="http://schemas.microsoft.com/office/word/2020/wordml/sdtdatahash" xmlns:w16sdtfl="http://schemas.microsoft.com/office/word/2024/wordml/sdtformatlock" xmlns:w16se="http://schemas.microsoft.com/office/word/2015/wordml/symex" xmlns:wpg="http://schemas.microsoft.com/office/word/2010/wordprocessingGroup" xmlns:wpi="http://schemas.microsoft.com/office/word/2010/wordprocessingInk" xmlns:wne="http://schemas.microsoft.com/office/word/2006/wordml" xmlns:wps="http://schemas.microsoft.com/office/word/2010/wordprocessingShape" mc:Ignorable="w14 w15 w16se w16cid w16 w16cex w16sdtdh w16sdtfl w16du wp14">
   <w:abstractNum w:abstractNumId="0" w15:restartNumberingAfterBreak="0">
     <w:nsid w:val="02B91D6D"/>
     <w:multiLevelType w:val="hybridMultilevel"/>
@@ -46114,7 +46281,7 @@
 </file>
 
 <file path=word/people.xml><?xml version="1.0" encoding="utf-8"?>
-<w15:people xmlns:wpc="http://schemas.microsoft.com/office/word/2010/wordprocessingCanvas" xmlns:cx="http://schemas.microsoft.com/office/drawing/2014/chartex" xmlns:cx1="http://schemas.microsoft.com/office/drawing/2015/9/8/chartex" xmlns:cx2="http://schemas.microsoft.com/office/drawing/2015/10/21/chartex" xmlns:cx3="http://schemas.microsoft.com/office/drawing/2016/5/9/chartex" xmlns:cx4="http://schemas.microsoft.com/office/drawing/2016/5/10/chartex" xmlns:cx5="http://schemas.microsoft.com/office/drawing/2016/5/11/chartex" xmlns:cx6="http://schemas.microsoft.com/office/drawing/2016/5/12/chartex" xmlns:cx7="http://schemas.microsoft.com/office/drawing/2016/5/13/chartex" xmlns:cx8="http://schemas.microsoft.com/office/drawing/2016/5/14/chartex" xmlns:mc="http://schemas.openxmlformats.org/markup-compatibility/2006" xmlns:aink="http://schemas.microsoft.com/office/drawing/2016/ink" xmlns:am3d="http://schemas.microsoft.com/office/drawing/2017/model3d" xmlns:o="urn:schemas-microsoft-com:office:office" xmlns:oel="http://schemas.microsoft.com/office/2019/extlst" xmlns:r="http://schemas.openxmlformats.org/officeDocument/2006/relationships" xmlns:m="http://schemas.openxmlformats.org/officeDocument/2006/math" xmlns:v="urn:schemas-microsoft-com:vml" xmlns:wp14="http://schemas.microsoft.com/office/word/2010/wordprocessingDrawing" xmlns:wp="http://schemas.openxmlformats.org/drawingml/2006/wordprocessingDrawing" xmlns:w10="urn:schemas-microsoft-com:office:word" xmlns:w="http://schemas.openxmlformats.org/wordprocessingml/2006/main" xmlns:w14="http://schemas.microsoft.com/office/word/2010/wordml" xmlns:w15="http://schemas.microsoft.com/office/word/2012/wordml" xmlns:w16cex="http://schemas.microsoft.com/office/word/2018/wordml/cex" xmlns:w16cid="http://schemas.microsoft.com/office/word/2016/wordml/cid" xmlns:w16="http://schemas.microsoft.com/office/word/2018/wordml" xmlns:w16du="http://schemas.microsoft.com/office/word/2023/wordml/word16du" xmlns:w16sdtdh="http://schemas.microsoft.com/office/word/2020/wordml/sdtdatahash" xmlns:w16se="http://schemas.microsoft.com/office/word/2015/wordml/symex" xmlns:wpg="http://schemas.microsoft.com/office/word/2010/wordprocessingGroup" xmlns:wpi="http://schemas.microsoft.com/office/word/2010/wordprocessingInk" xmlns:wne="http://schemas.microsoft.com/office/word/2006/wordml" xmlns:wps="http://schemas.microsoft.com/office/word/2010/wordprocessingShape" mc:Ignorable="w14 w15 w16se w16cid w16 w16cex w16sdtdh w16du wp14">
+<w15:people xmlns:wpc="http://schemas.microsoft.com/office/word/2010/wordprocessingCanvas" xmlns:cx="http://schemas.microsoft.com/office/drawing/2014/chartex" xmlns:cx1="http://schemas.microsoft.com/office/drawing/2015/9/8/chartex" xmlns:cx2="http://schemas.microsoft.com/office/drawing/2015/10/21/chartex" xmlns:cx3="http://schemas.microsoft.com/office/drawing/2016/5/9/chartex" xmlns:cx4="http://schemas.microsoft.com/office/drawing/2016/5/10/chartex" xmlns:cx5="http://schemas.microsoft.com/office/drawing/2016/5/11/chartex" xmlns:cx6="http://schemas.microsoft.com/office/drawing/2016/5/12/chartex" xmlns:cx7="http://schemas.microsoft.com/office/drawing/2016/5/13/chartex" xmlns:cx8="http://schemas.microsoft.com/office/drawing/2016/5/14/chartex" xmlns:mc="http://schemas.openxmlformats.org/markup-compatibility/2006" xmlns:aink="http://schemas.microsoft.com/office/drawing/2016/ink" xmlns:am3d="http://schemas.microsoft.com/office/drawing/2017/model3d" xmlns:o="urn:schemas-microsoft-com:office:office" xmlns:oel="http://schemas.microsoft.com/office/2019/extlst" xmlns:r="http://schemas.openxmlformats.org/officeDocument/2006/relationships" xmlns:m="http://schemas.openxmlformats.org/officeDocument/2006/math" xmlns:v="urn:schemas-microsoft-com:vml" xmlns:wp14="http://schemas.microsoft.com/office/word/2010/wordprocessingDrawing" xmlns:wp="http://schemas.openxmlformats.org/drawingml/2006/wordprocessingDrawing" xmlns:w10="urn:schemas-microsoft-com:office:word" xmlns:w="http://schemas.openxmlformats.org/wordprocessingml/2006/main" xmlns:w14="http://schemas.microsoft.com/office/word/2010/wordml" xmlns:w15="http://schemas.microsoft.com/office/word/2012/wordml" xmlns:w16cex="http://schemas.microsoft.com/office/word/2018/wordml/cex" xmlns:w16cid="http://schemas.microsoft.com/office/word/2016/wordml/cid" xmlns:w16="http://schemas.microsoft.com/office/word/2018/wordml" xmlns:w16du="http://schemas.microsoft.com/office/word/2023/wordml/word16du" xmlns:w16sdtdh="http://schemas.microsoft.com/office/word/2020/wordml/sdtdatahash" xmlns:w16sdtfl="http://schemas.microsoft.com/office/word/2024/wordml/sdtformatlock" xmlns:w16se="http://schemas.microsoft.com/office/word/2015/wordml/symex" xmlns:wpg="http://schemas.microsoft.com/office/word/2010/wordprocessingGroup" xmlns:wpi="http://schemas.microsoft.com/office/word/2010/wordprocessingInk" xmlns:wne="http://schemas.microsoft.com/office/word/2006/wordml" xmlns:wps="http://schemas.microsoft.com/office/word/2010/wordprocessingShape" mc:Ignorable="w14 w15 w16se w16cid w16 w16cex w16sdtdh w16sdtfl w16du wp14">
   <w15:person w15:author="Sotirios Liaskos">
     <w15:presenceInfo w15:providerId="AD" w15:userId="S::liaskos@yorku.ca::74e5c40c-e896-4b15-8a08-4b8215dacd27"/>
   </w15:person>
@@ -46122,7 +46289,7 @@
 </file>
 
 <file path=word/styles.xml><?xml version="1.0" encoding="utf-8"?>
-<w:styles xmlns:mc="http://schemas.openxmlformats.org/markup-compatibility/2006" xmlns:r="http://schemas.openxmlformats.org/officeDocument/2006/relationships" xmlns:w="http://schemas.openxmlformats.org/wordprocessingml/2006/main" xmlns:w14="http://schemas.microsoft.com/office/word/2010/wordml" xmlns:w15="http://schemas.microsoft.com/office/word/2012/wordml" xmlns:w16cex="http://schemas.microsoft.com/office/word/2018/wordml/cex" xmlns:w16cid="http://schemas.microsoft.com/office/word/2016/wordml/cid" xmlns:w16="http://schemas.microsoft.com/office/word/2018/wordml" xmlns:w16du="http://schemas.microsoft.com/office/word/2023/wordml/word16du" xmlns:w16sdtdh="http://schemas.microsoft.com/office/word/2020/wordml/sdtdatahash" xmlns:w16se="http://schemas.microsoft.com/office/word/2015/wordml/symex" mc:Ignorable="w14 w15 w16se w16cid w16 w16cex w16sdtdh w16du">
+<w:styles xmlns:mc="http://schemas.openxmlformats.org/markup-compatibility/2006" xmlns:r="http://schemas.openxmlformats.org/officeDocument/2006/relationships" xmlns:w="http://schemas.openxmlformats.org/wordprocessingml/2006/main" xmlns:w14="http://schemas.microsoft.com/office/word/2010/wordml" xmlns:w15="http://schemas.microsoft.com/office/word/2012/wordml" xmlns:w16cex="http://schemas.microsoft.com/office/word/2018/wordml/cex" xmlns:w16cid="http://schemas.microsoft.com/office/word/2016/wordml/cid" xmlns:w16="http://schemas.microsoft.com/office/word/2018/wordml" xmlns:w16du="http://schemas.microsoft.com/office/word/2023/wordml/word16du" xmlns:w16sdtdh="http://schemas.microsoft.com/office/word/2020/wordml/sdtdatahash" xmlns:w16sdtfl="http://schemas.microsoft.com/office/word/2024/wordml/sdtformatlock" xmlns:w16se="http://schemas.microsoft.com/office/word/2015/wordml/symex" mc:Ignorable="w14 w15 w16se w16cid w16 w16cex w16sdtdh w16sdtfl w16du">
   <w:docDefaults>
     <w:rPrDefault>
       <w:rPr>

</xml_diff>